<commit_message>
Termino de arreglar codigo y completar reporte
</commit_message>
<xml_diff>
--- a/Reporte.docx
+++ b/Reporte.docx
@@ -4,17 +4,16 @@
   <w:body>
     <w:sdt>
       <w:sdtPr>
+        <w:rPr>
+          <w:rFonts w:eastAsiaTheme="minorHAnsi"/>
+        </w:rPr>
         <w:id w:val="1014501318"/>
         <w:docPartObj>
           <w:docPartGallery w:val="Cover Pages"/>
           <w:docPartUnique/>
         </w:docPartObj>
       </w:sdtPr>
-      <w:sdtEndPr>
-        <w:rPr>
-          <w:rFonts w:eastAsiaTheme="minorHAnsi"/>
-        </w:rPr>
-      </w:sdtEndPr>
+      <w:sdtEndPr/>
       <w:sdtContent>
         <w:p>
           <w:pPr>
@@ -145,15 +144,15 @@
                                     <w:alias w:val="Fecha"/>
                                     <w:tag w:val=""/>
                                     <w:id w:val="-650599894"/>
-                                    <w:showingPlcHdr/>
                                     <w:dataBinding w:prefixMappings="xmlns:ns0='http://schemas.microsoft.com/office/2006/coverPageProps' " w:xpath="/ns0:CoverPageProperties[1]/ns0:PublishDate[1]" w:storeItemID="{55AF091B-3C7A-41E3-B477-F2FDAA23CFDA}"/>
-                                    <w:date>
+                                    <w:date w:fullDate="2021-01-07T00:00:00Z">
                                       <w:dateFormat w:val="d-M-yyyy"/>
                                       <w:lid w:val="es-ES"/>
                                       <w:storeMappedDataAs w:val="dateTime"/>
                                       <w:calendar w:val="gregorian"/>
                                     </w:date>
                                   </w:sdtPr>
+                                  <w:sdtEndPr/>
                                   <w:sdtContent>
                                     <w:p>
                                       <w:pPr>
@@ -172,7 +171,7 @@
                                           <w:szCs w:val="28"/>
                                           <w:lang w:val="es-ES"/>
                                         </w:rPr>
-                                        <w:t>[Fecha]</w:t>
+                                        <w:t>7-1-2021</w:t>
                                       </w:r>
                                     </w:p>
                                   </w:sdtContent>
@@ -3459,15 +3458,15 @@
                               <w:alias w:val="Fecha"/>
                               <w:tag w:val=""/>
                               <w:id w:val="-650599894"/>
-                              <w:showingPlcHdr/>
                               <w:dataBinding w:prefixMappings="xmlns:ns0='http://schemas.microsoft.com/office/2006/coverPageProps' " w:xpath="/ns0:CoverPageProperties[1]/ns0:PublishDate[1]" w:storeItemID="{55AF091B-3C7A-41E3-B477-F2FDAA23CFDA}"/>
-                              <w:date>
+                              <w:date w:fullDate="2021-01-07T00:00:00Z">
                                 <w:dateFormat w:val="d-M-yyyy"/>
                                 <w:lid w:val="es-ES"/>
                                 <w:storeMappedDataAs w:val="dateTime"/>
                                 <w:calendar w:val="gregorian"/>
                               </w:date>
                             </w:sdtPr>
+                            <w:sdtEndPr/>
                             <w:sdtContent>
                               <w:p>
                                 <w:pPr>
@@ -3486,7 +3485,7 @@
                                     <w:szCs w:val="28"/>
                                     <w:lang w:val="es-ES"/>
                                   </w:rPr>
-                                  <w:t>[Fecha]</w:t>
+                                  <w:t>7-1-2021</w:t>
                                 </w:r>
                               </w:p>
                             </w:sdtContent>
@@ -3606,266 +3605,7 @@
             <mc:AlternateContent>
               <mc:Choice Requires="wps">
                 <w:drawing>
-                  <wp:anchor distT="0" distB="0" distL="114300" distR="114300" simplePos="0" relativeHeight="251661312" behindDoc="0" locked="0" layoutInCell="1" allowOverlap="1">
-                    <wp:simplePos x="0" y="0"/>
-                    <mc:AlternateContent>
-                      <mc:Choice Requires="wp14">
-                        <wp:positionH relativeFrom="page">
-                          <wp14:pctPosHOffset>42000</wp14:pctPosHOffset>
-                        </wp:positionH>
-                      </mc:Choice>
-                      <mc:Fallback>
-                        <wp:positionH relativeFrom="page">
-                          <wp:posOffset>3263900</wp:posOffset>
-                        </wp:positionH>
-                      </mc:Fallback>
-                    </mc:AlternateContent>
-                    <mc:AlternateContent>
-                      <mc:Choice Requires="wp14">
-                        <wp:positionV relativeFrom="page">
-                          <wp14:pctPosVOffset>88000</wp14:pctPosVOffset>
-                        </wp:positionV>
-                      </mc:Choice>
-                      <mc:Fallback>
-                        <wp:positionV relativeFrom="page">
-                          <wp:posOffset>8851265</wp:posOffset>
-                        </wp:positionV>
-                      </mc:Fallback>
-                    </mc:AlternateContent>
-                    <wp:extent cx="3657600" cy="365760"/>
-                    <wp:effectExtent l="0" t="0" r="0" b="0"/>
-                    <wp:wrapNone/>
-                    <wp:docPr id="32" name="Cuadro de texto 32"/>
-                    <wp:cNvGraphicFramePr/>
-                    <a:graphic xmlns:a="http://schemas.openxmlformats.org/drawingml/2006/main">
-                      <a:graphicData uri="http://schemas.microsoft.com/office/word/2010/wordprocessingShape">
-                        <wps:wsp>
-                          <wps:cNvSpPr txBox="1"/>
-                          <wps:spPr>
-                            <a:xfrm>
-                              <a:off x="0" y="0"/>
-                              <a:ext cx="3657600" cy="365760"/>
-                            </a:xfrm>
-                            <a:prstGeom prst="rect">
-                              <a:avLst/>
-                            </a:prstGeom>
-                            <a:noFill/>
-                            <a:ln w="6350">
-                              <a:noFill/>
-                            </a:ln>
-                            <a:effectLst/>
-                          </wps:spPr>
-                          <wps:style>
-                            <a:lnRef idx="0">
-                              <a:schemeClr val="accent1"/>
-                            </a:lnRef>
-                            <a:fillRef idx="0">
-                              <a:schemeClr val="accent1"/>
-                            </a:fillRef>
-                            <a:effectRef idx="0">
-                              <a:schemeClr val="accent1"/>
-                            </a:effectRef>
-                            <a:fontRef idx="minor">
-                              <a:schemeClr val="dk1"/>
-                            </a:fontRef>
-                          </wps:style>
-                          <wps:txbx>
-                            <w:txbxContent>
-                              <w:p>
-                                <w:pPr>
-                                  <w:pStyle w:val="Sinespaciado"/>
-                                  <w:rPr>
-                                    <w:color w:val="5B9BD5" w:themeColor="accent1"/>
-                                    <w:sz w:val="26"/>
-                                    <w:szCs w:val="26"/>
-                                    <w:lang w:val="es-ES"/>
-                                  </w:rPr>
-                                </w:pPr>
-                                <w:sdt>
-                                  <w:sdtPr>
-                                    <w:rPr>
-                                      <w:color w:val="5B9BD5" w:themeColor="accent1"/>
-                                      <w:sz w:val="26"/>
-                                      <w:szCs w:val="26"/>
-                                    </w:rPr>
-                                    <w:alias w:val="Autor"/>
-                                    <w:tag w:val=""/>
-                                    <w:id w:val="-2041584766"/>
-                                    <w:dataBinding w:prefixMappings="xmlns:ns0='http://purl.org/dc/elements/1.1/' xmlns:ns1='http://schemas.openxmlformats.org/package/2006/metadata/core-properties' " w:xpath="/ns1:coreProperties[1]/ns0:creator[1]" w:storeItemID="{6C3C8BC8-F283-45AE-878A-BAB7291924A1}"/>
-                                    <w:text/>
-                                  </w:sdtPr>
-                                  <w:sdtContent>
-                                    <w:r>
-                                      <w:rPr>
-                                        <w:color w:val="5B9BD5" w:themeColor="accent1"/>
-                                        <w:sz w:val="26"/>
-                                        <w:szCs w:val="26"/>
-                                        <w:lang w:val="es-ES"/>
-                                      </w:rPr>
-                                      <w:t>giljeffpobi@outlook.com</w:t>
-                                    </w:r>
-                                  </w:sdtContent>
-                                </w:sdt>
-                              </w:p>
-                              <w:p>
-                                <w:pPr>
-                                  <w:pStyle w:val="Sinespaciado"/>
-                                  <w:rPr>
-                                    <w:color w:val="595959" w:themeColor="text1" w:themeTint="A6"/>
-                                    <w:sz w:val="20"/>
-                                    <w:szCs w:val="20"/>
-                                    <w:lang w:val="es-ES"/>
-                                  </w:rPr>
-                                </w:pPr>
-                                <w:sdt>
-                                  <w:sdtPr>
-                                    <w:rPr>
-                                      <w:caps/>
-                                      <w:color w:val="595959" w:themeColor="text1" w:themeTint="A6"/>
-                                      <w:sz w:val="20"/>
-                                      <w:szCs w:val="20"/>
-                                    </w:rPr>
-                                    <w:alias w:val="Compañía"/>
-                                    <w:tag w:val=""/>
-                                    <w:id w:val="1558814826"/>
-                                    <w:showingPlcHdr/>
-                                    <w:dataBinding w:prefixMappings="xmlns:ns0='http://schemas.openxmlformats.org/officeDocument/2006/extended-properties' " w:xpath="/ns0:Properties[1]/ns0:Company[1]" w:storeItemID="{6668398D-A668-4E3E-A5EB-62B293D839F1}"/>
-                                    <w:text/>
-                                  </w:sdtPr>
-                                  <w:sdtContent>
-                                    <w:r>
-                                      <w:rPr>
-                                        <w:caps/>
-                                        <w:color w:val="595959" w:themeColor="text1" w:themeTint="A6"/>
-                                        <w:sz w:val="20"/>
-                                        <w:szCs w:val="20"/>
-                                        <w:lang w:val="es-ES"/>
-                                      </w:rPr>
-                                      <w:t>[nombre de la empresa]</w:t>
-                                    </w:r>
-                                  </w:sdtContent>
-                                </w:sdt>
-                              </w:p>
-                            </w:txbxContent>
-                          </wps:txbx>
-                          <wps:bodyPr rot="0" spcFirstLastPara="0" vertOverflow="overflow" horzOverflow="overflow" vert="horz" wrap="square" lIns="0" tIns="0" rIns="0" bIns="0" numCol="1" spcCol="0" rtlCol="0" fromWordArt="0" anchor="b" anchorCtr="0" forceAA="0" compatLnSpc="1">
-                            <a:prstTxWarp prst="textNoShape">
-                              <a:avLst/>
-                            </a:prstTxWarp>
-                            <a:spAutoFit/>
-                          </wps:bodyPr>
-                        </wps:wsp>
-                      </a:graphicData>
-                    </a:graphic>
-                    <wp14:sizeRelH relativeFrom="page">
-                      <wp14:pctWidth>45000</wp14:pctWidth>
-                    </wp14:sizeRelH>
-                    <wp14:sizeRelV relativeFrom="margin">
-                      <wp14:pctHeight>0</wp14:pctHeight>
-                    </wp14:sizeRelV>
-                  </wp:anchor>
-                </w:drawing>
-              </mc:Choice>
-              <mc:Fallback>
-                <w:pict>
-                  <v:shapetype id="_x0000_t202" coordsize="21600,21600" o:spt="202" path="m,l,21600r21600,l21600,xe">
-                    <v:stroke joinstyle="miter"/>
-                    <v:path gradientshapeok="t" o:connecttype="rect"/>
-                  </v:shapetype>
-                  <v:shape id="Cuadro de texto 32" o:spid="_x0000_s1055" type="#_x0000_t202" style="position:absolute;margin-left:0;margin-top:0;width:4in;height:28.8pt;z-index:251661312;visibility:visible;mso-wrap-style:square;mso-width-percent:450;mso-height-percent:0;mso-left-percent:420;mso-top-percent:880;mso-wrap-distance-left:9pt;mso-wrap-distance-top:0;mso-wrap-distance-right:9pt;mso-wrap-distance-bottom:0;mso-position-horizontal-relative:page;mso-position-vertical-relative:page;mso-width-percent:450;mso-height-percent:0;mso-left-percent:420;mso-top-percent:880;mso-width-relative:page;mso-height-relative:margin;v-text-anchor:bottom" o:gfxdata="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" filled="f" stroked="f" strokeweight=".5pt">
-                    <v:textbox style="mso-fit-shape-to-text:t" inset="0,0,0,0">
-                      <w:txbxContent>
-                        <w:p>
-                          <w:pPr>
-                            <w:pStyle w:val="Sinespaciado"/>
-                            <w:rPr>
-                              <w:color w:val="5B9BD5" w:themeColor="accent1"/>
-                              <w:sz w:val="26"/>
-                              <w:szCs w:val="26"/>
-                              <w:lang w:val="es-ES"/>
-                            </w:rPr>
-                          </w:pPr>
-                          <w:sdt>
-                            <w:sdtPr>
-                              <w:rPr>
-                                <w:color w:val="5B9BD5" w:themeColor="accent1"/>
-                                <w:sz w:val="26"/>
-                                <w:szCs w:val="26"/>
-                              </w:rPr>
-                              <w:alias w:val="Autor"/>
-                              <w:tag w:val=""/>
-                              <w:id w:val="-2041584766"/>
-                              <w:dataBinding w:prefixMappings="xmlns:ns0='http://purl.org/dc/elements/1.1/' xmlns:ns1='http://schemas.openxmlformats.org/package/2006/metadata/core-properties' " w:xpath="/ns1:coreProperties[1]/ns0:creator[1]" w:storeItemID="{6C3C8BC8-F283-45AE-878A-BAB7291924A1}"/>
-                              <w:text/>
-                            </w:sdtPr>
-                            <w:sdtContent>
-                              <w:r>
-                                <w:rPr>
-                                  <w:color w:val="5B9BD5" w:themeColor="accent1"/>
-                                  <w:sz w:val="26"/>
-                                  <w:szCs w:val="26"/>
-                                  <w:lang w:val="es-ES"/>
-                                </w:rPr>
-                                <w:t>giljeffpobi@outlook.com</w:t>
-                              </w:r>
-                            </w:sdtContent>
-                          </w:sdt>
-                        </w:p>
-                        <w:p>
-                          <w:pPr>
-                            <w:pStyle w:val="Sinespaciado"/>
-                            <w:rPr>
-                              <w:color w:val="595959" w:themeColor="text1" w:themeTint="A6"/>
-                              <w:sz w:val="20"/>
-                              <w:szCs w:val="20"/>
-                              <w:lang w:val="es-ES"/>
-                            </w:rPr>
-                          </w:pPr>
-                          <w:sdt>
-                            <w:sdtPr>
-                              <w:rPr>
-                                <w:caps/>
-                                <w:color w:val="595959" w:themeColor="text1" w:themeTint="A6"/>
-                                <w:sz w:val="20"/>
-                                <w:szCs w:val="20"/>
-                              </w:rPr>
-                              <w:alias w:val="Compañía"/>
-                              <w:tag w:val=""/>
-                              <w:id w:val="1558814826"/>
-                              <w:showingPlcHdr/>
-                              <w:dataBinding w:prefixMappings="xmlns:ns0='http://schemas.openxmlformats.org/officeDocument/2006/extended-properties' " w:xpath="/ns0:Properties[1]/ns0:Company[1]" w:storeItemID="{6668398D-A668-4E3E-A5EB-62B293D839F1}"/>
-                              <w:text/>
-                            </w:sdtPr>
-                            <w:sdtContent>
-                              <w:r>
-                                <w:rPr>
-                                  <w:caps/>
-                                  <w:color w:val="595959" w:themeColor="text1" w:themeTint="A6"/>
-                                  <w:sz w:val="20"/>
-                                  <w:szCs w:val="20"/>
-                                  <w:lang w:val="es-ES"/>
-                                </w:rPr>
-                                <w:t>[nombre de la empresa]</w:t>
-                              </w:r>
-                            </w:sdtContent>
-                          </w:sdt>
-                        </w:p>
-                      </w:txbxContent>
-                    </v:textbox>
-                    <w10:wrap anchorx="page" anchory="page"/>
-                  </v:shape>
-                </w:pict>
-              </mc:Fallback>
-            </mc:AlternateContent>
-          </w:r>
-          <w:r>
-            <w:rPr>
-              <w:noProof/>
-            </w:rPr>
-            <mc:AlternateContent>
-              <mc:Choice Requires="wps">
-                <w:drawing>
-                  <wp:anchor distT="0" distB="0" distL="114300" distR="114300" simplePos="0" relativeHeight="251660288" behindDoc="0" locked="0" layoutInCell="1" allowOverlap="1">
+                  <wp:anchor distT="0" distB="0" distL="114300" distR="114300" simplePos="0" relativeHeight="251660288" behindDoc="0" locked="0" layoutInCell="1" allowOverlap="1" wp14:anchorId="24C6E906" wp14:editId="7DE66324">
                     <wp:simplePos x="0" y="0"/>
                     <mc:AlternateContent>
                       <mc:Choice Requires="wp14">
@@ -3951,10 +3691,10 @@
                                     <w:alias w:val="Título"/>
                                     <w:tag w:val=""/>
                                     <w:id w:val="-705018352"/>
-                                    <w:showingPlcHdr/>
                                     <w:dataBinding w:prefixMappings="xmlns:ns0='http://purl.org/dc/elements/1.1/' xmlns:ns1='http://schemas.openxmlformats.org/package/2006/metadata/core-properties' " w:xpath="/ns1:coreProperties[1]/ns0:title[1]" w:storeItemID="{6C3C8BC8-F283-45AE-878A-BAB7291924A1}"/>
                                     <w:text/>
                                   </w:sdtPr>
+                                  <w:sdtEndPr/>
                                   <w:sdtContent>
                                     <w:r>
                                       <w:rPr>
@@ -3962,9 +3702,8 @@
                                         <w:color w:val="262626" w:themeColor="text1" w:themeTint="D9"/>
                                         <w:sz w:val="72"/>
                                         <w:szCs w:val="72"/>
-                                        <w:lang w:val="es-ES"/>
                                       </w:rPr>
-                                      <w:t>[Título del documento]</w:t>
+                                      <w:t>Taller refactoring</w:t>
                                     </w:r>
                                   </w:sdtContent>
                                 </w:sdt>
@@ -3993,15 +3732,15 @@
                                     <w:dataBinding w:prefixMappings="xmlns:ns0='http://purl.org/dc/elements/1.1/' xmlns:ns1='http://schemas.openxmlformats.org/package/2006/metadata/core-properties' " w:xpath="/ns1:coreProperties[1]/ns0:subject[1]" w:storeItemID="{6C3C8BC8-F283-45AE-878A-BAB7291924A1}"/>
                                     <w:text/>
                                   </w:sdtPr>
+                                  <w:sdtEndPr/>
                                   <w:sdtContent>
                                     <w:r>
                                       <w:rPr>
                                         <w:color w:val="404040" w:themeColor="text1" w:themeTint="BF"/>
                                         <w:sz w:val="36"/>
                                         <w:szCs w:val="36"/>
-                                        <w:lang w:val="es-ES"/>
                                       </w:rPr>
-                                      <w:t>[Subtítulo del documento]</w:t>
+                                      <w:t xml:space="preserve">     </w:t>
                                     </w:r>
                                   </w:sdtContent>
                                 </w:sdt>
@@ -4028,7 +3767,11 @@
               </mc:Choice>
               <mc:Fallback>
                 <w:pict>
-                  <v:shape id="Cuadro de texto 1" o:spid="_x0000_s1056" type="#_x0000_t202" style="position:absolute;margin-left:0;margin-top:0;width:4in;height:84.25pt;z-index:251660288;visibility:visible;mso-wrap-style:square;mso-width-percent:450;mso-height-percent:0;mso-left-percent:420;mso-top-percent:175;mso-wrap-distance-left:9pt;mso-wrap-distance-top:0;mso-wrap-distance-right:9pt;mso-wrap-distance-bottom:0;mso-position-horizontal-relative:page;mso-position-vertical-relative:page;mso-width-percent:450;mso-height-percent:0;mso-left-percent:420;mso-top-percent:175;mso-width-relative:page;mso-height-relative:margin;v-text-anchor:top" o:gfxdata="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" filled="f" stroked="f" strokeweight=".5pt">
+                  <v:shapetype w14:anchorId="24C6E906" id="_x0000_t202" coordsize="21600,21600" o:spt="202" path="m,l,21600r21600,l21600,xe">
+                    <v:stroke joinstyle="miter"/>
+                    <v:path gradientshapeok="t" o:connecttype="rect"/>
+                  </v:shapetype>
+                  <v:shape id="Cuadro de texto 1" o:spid="_x0000_s1055" type="#_x0000_t202" style="position:absolute;margin-left:0;margin-top:0;width:4in;height:84.25pt;z-index:251660288;visibility:visible;mso-wrap-style:square;mso-width-percent:450;mso-height-percent:0;mso-left-percent:420;mso-top-percent:175;mso-wrap-distance-left:9pt;mso-wrap-distance-top:0;mso-wrap-distance-right:9pt;mso-wrap-distance-bottom:0;mso-position-horizontal-relative:page;mso-position-vertical-relative:page;mso-width-percent:450;mso-height-percent:0;mso-left-percent:420;mso-top-percent:175;mso-width-relative:page;mso-height-relative:margin;v-text-anchor:top" o:gfxdata="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" filled="f" stroked="f" strokeweight=".5pt">
                     <v:textbox style="mso-fit-shape-to-text:t" inset="0,0,0,0">
                       <w:txbxContent>
                         <w:p>
@@ -4052,10 +3795,10 @@
                               <w:alias w:val="Título"/>
                               <w:tag w:val=""/>
                               <w:id w:val="-705018352"/>
-                              <w:showingPlcHdr/>
                               <w:dataBinding w:prefixMappings="xmlns:ns0='http://purl.org/dc/elements/1.1/' xmlns:ns1='http://schemas.openxmlformats.org/package/2006/metadata/core-properties' " w:xpath="/ns1:coreProperties[1]/ns0:title[1]" w:storeItemID="{6C3C8BC8-F283-45AE-878A-BAB7291924A1}"/>
                               <w:text/>
                             </w:sdtPr>
+                            <w:sdtEndPr/>
                             <w:sdtContent>
                               <w:r>
                                 <w:rPr>
@@ -4063,9 +3806,8 @@
                                   <w:color w:val="262626" w:themeColor="text1" w:themeTint="D9"/>
                                   <w:sz w:val="72"/>
                                   <w:szCs w:val="72"/>
-                                  <w:lang w:val="es-ES"/>
                                 </w:rPr>
-                                <w:t>[Título del documento]</w:t>
+                                <w:t>Taller refactoring</w:t>
                               </w:r>
                             </w:sdtContent>
                           </w:sdt>
@@ -4094,15 +3836,15 @@
                               <w:dataBinding w:prefixMappings="xmlns:ns0='http://purl.org/dc/elements/1.1/' xmlns:ns1='http://schemas.openxmlformats.org/package/2006/metadata/core-properties' " w:xpath="/ns1:coreProperties[1]/ns0:subject[1]" w:storeItemID="{6C3C8BC8-F283-45AE-878A-BAB7291924A1}"/>
                               <w:text/>
                             </w:sdtPr>
+                            <w:sdtEndPr/>
                             <w:sdtContent>
                               <w:r>
                                 <w:rPr>
                                   <w:color w:val="404040" w:themeColor="text1" w:themeTint="BF"/>
                                   <w:sz w:val="36"/>
                                   <w:szCs w:val="36"/>
-                                  <w:lang w:val="es-ES"/>
                                 </w:rPr>
-                                <w:t>[Subtítulo del documento]</w:t>
+                                <w:t xml:space="preserve">     </w:t>
                               </w:r>
                             </w:sdtContent>
                           </w:sdt>
@@ -4118,46 +3860,1528 @@
         </w:p>
         <w:p>
           <w:r>
+            <w:rPr>
+              <w:noProof/>
+            </w:rPr>
+            <mc:AlternateContent>
+              <mc:Choice Requires="wps">
+                <w:drawing>
+                  <wp:anchor distT="0" distB="0" distL="114300" distR="114300" simplePos="0" relativeHeight="251662336" behindDoc="0" locked="0" layoutInCell="1" allowOverlap="1">
+                    <wp:simplePos x="0" y="0"/>
+                    <wp:positionH relativeFrom="column">
+                      <wp:posOffset>2310765</wp:posOffset>
+                    </wp:positionH>
+                    <wp:positionV relativeFrom="paragraph">
+                      <wp:posOffset>4499610</wp:posOffset>
+                    </wp:positionV>
+                    <wp:extent cx="3657600" cy="2468880"/>
+                    <wp:effectExtent l="0" t="0" r="0" b="7620"/>
+                    <wp:wrapNone/>
+                    <wp:docPr id="39" name="Cuadro de texto 39"/>
+                    <wp:cNvGraphicFramePr/>
+                    <a:graphic xmlns:a="http://schemas.openxmlformats.org/drawingml/2006/main">
+                      <a:graphicData uri="http://schemas.microsoft.com/office/word/2010/wordprocessingShape">
+                        <wps:wsp>
+                          <wps:cNvSpPr txBox="1"/>
+                          <wps:spPr>
+                            <a:xfrm>
+                              <a:off x="0" y="0"/>
+                              <a:ext cx="3657600" cy="2468880"/>
+                            </a:xfrm>
+                            <a:prstGeom prst="rect">
+                              <a:avLst/>
+                            </a:prstGeom>
+                            <a:solidFill>
+                              <a:schemeClr val="lt1"/>
+                            </a:solidFill>
+                            <a:ln w="6350">
+                              <a:noFill/>
+                            </a:ln>
+                          </wps:spPr>
+                          <wps:txbx>
+                            <w:txbxContent>
+                              <w:sdt>
+                                <w:sdtPr>
+                                  <w:rPr>
+                                    <w:lang w:val="es-ES"/>
+                                  </w:rPr>
+                                  <w:id w:val="796181693"/>
+                                  <w:docPartObj>
+                                    <w:docPartGallery w:val="Table of Contents"/>
+                                    <w:docPartUnique/>
+                                  </w:docPartObj>
+                                </w:sdtPr>
+                                <w:sdtEndPr>
+                                  <w:rPr>
+                                    <w:rFonts w:asciiTheme="minorHAnsi" w:eastAsiaTheme="minorHAnsi" w:hAnsiTheme="minorHAnsi" w:cstheme="minorBidi"/>
+                                    <w:b/>
+                                    <w:bCs/>
+                                    <w:color w:val="auto"/>
+                                    <w:sz w:val="22"/>
+                                    <w:szCs w:val="22"/>
+                                  </w:rPr>
+                                </w:sdtEndPr>
+                                <w:sdtContent>
+                                  <w:p>
+                                    <w:pPr>
+                                      <w:pStyle w:val="TtuloTDC"/>
+                                    </w:pPr>
+                                    <w:r>
+                                      <w:rPr>
+                                        <w:lang w:val="es-ES"/>
+                                      </w:rPr>
+                                      <w:t>Contenido</w:t>
+                                    </w:r>
+                                  </w:p>
+                                  <w:p>
+                                    <w:pPr>
+                                      <w:pStyle w:val="TDC1"/>
+                                      <w:tabs>
+                                        <w:tab w:val="right" w:leader="dot" w:pos="8828"/>
+                                      </w:tabs>
+                                      <w:rPr>
+                                        <w:rFonts w:eastAsiaTheme="minorEastAsia"/>
+                                        <w:noProof/>
+                                      </w:rPr>
+                                    </w:pPr>
+                                    <w:r>
+                                      <w:fldChar w:fldCharType="begin"/>
+                                    </w:r>
+                                    <w:r>
+                                      <w:instrText xml:space="preserve"> TOC \o "1-3" \h \z \u </w:instrText>
+                                    </w:r>
+                                    <w:r>
+                                      <w:fldChar w:fldCharType="separate"/>
+                                    </w:r>
+                                    <w:hyperlink w:anchor="_Toc60953653" w:history="1">
+                                      <w:r>
+                                        <w:rPr>
+                                          <w:rStyle w:val="Hipervnculo"/>
+                                          <w:b/>
+                                          <w:noProof/>
+                                          <w:lang w:val="es-ES"/>
+                                        </w:rPr>
+                                        <w:t>Speculative Generality</w:t>
+                                      </w:r>
+                                      <w:r>
+                                        <w:rPr>
+                                          <w:noProof/>
+                                          <w:webHidden/>
+                                        </w:rPr>
+                                        <w:tab/>
+                                      </w:r>
+                                      <w:r>
+                                        <w:rPr>
+                                          <w:noProof/>
+                                          <w:webHidden/>
+                                        </w:rPr>
+                                        <w:fldChar w:fldCharType="begin"/>
+                                      </w:r>
+                                      <w:r>
+                                        <w:rPr>
+                                          <w:noProof/>
+                                          <w:webHidden/>
+                                        </w:rPr>
+                                        <w:instrText xml:space="preserve"> PAGEREF _Toc60953653 \h </w:instrText>
+                                      </w:r>
+                                      <w:r>
+                                        <w:rPr>
+                                          <w:noProof/>
+                                          <w:webHidden/>
+                                        </w:rPr>
+                                      </w:r>
+                                      <w:r>
+                                        <w:rPr>
+                                          <w:noProof/>
+                                          <w:webHidden/>
+                                        </w:rPr>
+                                        <w:fldChar w:fldCharType="separate"/>
+                                      </w:r>
+                                      <w:r>
+                                        <w:rPr>
+                                          <w:noProof/>
+                                          <w:webHidden/>
+                                        </w:rPr>
+                                        <w:t>1</w:t>
+                                      </w:r>
+                                      <w:r>
+                                        <w:rPr>
+                                          <w:noProof/>
+                                          <w:webHidden/>
+                                        </w:rPr>
+                                        <w:fldChar w:fldCharType="end"/>
+                                      </w:r>
+                                    </w:hyperlink>
+                                  </w:p>
+                                  <w:p>
+                                    <w:pPr>
+                                      <w:pStyle w:val="TDC1"/>
+                                      <w:tabs>
+                                        <w:tab w:val="right" w:leader="dot" w:pos="8828"/>
+                                      </w:tabs>
+                                      <w:rPr>
+                                        <w:rFonts w:eastAsiaTheme="minorEastAsia"/>
+                                        <w:noProof/>
+                                      </w:rPr>
+                                    </w:pPr>
+                                    <w:hyperlink w:anchor="_Toc60953654" w:history="1">
+                                      <w:r>
+                                        <w:rPr>
+                                          <w:rStyle w:val="Hipervnculo"/>
+                                          <w:b/>
+                                          <w:noProof/>
+                                          <w:lang w:val="es-ES"/>
+                                        </w:rPr>
+                                        <w:t>Duplicate Code</w:t>
+                                      </w:r>
+                                      <w:r>
+                                        <w:rPr>
+                                          <w:noProof/>
+                                          <w:webHidden/>
+                                        </w:rPr>
+                                        <w:tab/>
+                                      </w:r>
+                                      <w:r>
+                                        <w:rPr>
+                                          <w:noProof/>
+                                          <w:webHidden/>
+                                        </w:rPr>
+                                        <w:fldChar w:fldCharType="begin"/>
+                                      </w:r>
+                                      <w:r>
+                                        <w:rPr>
+                                          <w:noProof/>
+                                          <w:webHidden/>
+                                        </w:rPr>
+                                        <w:instrText xml:space="preserve"> PAGEREF _Toc60953654 \h </w:instrText>
+                                      </w:r>
+                                      <w:r>
+                                        <w:rPr>
+                                          <w:noProof/>
+                                          <w:webHidden/>
+                                        </w:rPr>
+                                      </w:r>
+                                      <w:r>
+                                        <w:rPr>
+                                          <w:noProof/>
+                                          <w:webHidden/>
+                                        </w:rPr>
+                                        <w:fldChar w:fldCharType="separate"/>
+                                      </w:r>
+                                      <w:r>
+                                        <w:rPr>
+                                          <w:noProof/>
+                                          <w:webHidden/>
+                                        </w:rPr>
+                                        <w:t>2</w:t>
+                                      </w:r>
+                                      <w:r>
+                                        <w:rPr>
+                                          <w:noProof/>
+                                          <w:webHidden/>
+                                        </w:rPr>
+                                        <w:fldChar w:fldCharType="end"/>
+                                      </w:r>
+                                    </w:hyperlink>
+                                  </w:p>
+                                  <w:p>
+                                    <w:pPr>
+                                      <w:pStyle w:val="TDC1"/>
+                                      <w:tabs>
+                                        <w:tab w:val="right" w:leader="dot" w:pos="8828"/>
+                                      </w:tabs>
+                                      <w:rPr>
+                                        <w:rFonts w:eastAsiaTheme="minorEastAsia"/>
+                                        <w:noProof/>
+                                      </w:rPr>
+                                    </w:pPr>
+                                    <w:hyperlink w:anchor="_Toc60953655" w:history="1">
+                                      <w:r>
+                                        <w:rPr>
+                                          <w:rStyle w:val="Hipervnculo"/>
+                                          <w:b/>
+                                          <w:noProof/>
+                                          <w:lang w:val="es-ES"/>
+                                        </w:rPr>
+                                        <w:t>Comments</w:t>
+                                      </w:r>
+                                      <w:r>
+                                        <w:rPr>
+                                          <w:noProof/>
+                                          <w:webHidden/>
+                                        </w:rPr>
+                                        <w:tab/>
+                                      </w:r>
+                                      <w:r>
+                                        <w:rPr>
+                                          <w:noProof/>
+                                          <w:webHidden/>
+                                        </w:rPr>
+                                        <w:fldChar w:fldCharType="begin"/>
+                                      </w:r>
+                                      <w:r>
+                                        <w:rPr>
+                                          <w:noProof/>
+                                          <w:webHidden/>
+                                        </w:rPr>
+                                        <w:instrText xml:space="preserve"> PAGEREF _Toc60953655 \h </w:instrText>
+                                      </w:r>
+                                      <w:r>
+                                        <w:rPr>
+                                          <w:noProof/>
+                                          <w:webHidden/>
+                                        </w:rPr>
+                                      </w:r>
+                                      <w:r>
+                                        <w:rPr>
+                                          <w:noProof/>
+                                          <w:webHidden/>
+                                        </w:rPr>
+                                        <w:fldChar w:fldCharType="separate"/>
+                                      </w:r>
+                                      <w:r>
+                                        <w:rPr>
+                                          <w:noProof/>
+                                          <w:webHidden/>
+                                        </w:rPr>
+                                        <w:t>3</w:t>
+                                      </w:r>
+                                      <w:r>
+                                        <w:rPr>
+                                          <w:noProof/>
+                                          <w:webHidden/>
+                                        </w:rPr>
+                                        <w:fldChar w:fldCharType="end"/>
+                                      </w:r>
+                                    </w:hyperlink>
+                                  </w:p>
+                                  <w:p>
+                                    <w:pPr>
+                                      <w:pStyle w:val="TDC1"/>
+                                      <w:tabs>
+                                        <w:tab w:val="right" w:leader="dot" w:pos="8828"/>
+                                      </w:tabs>
+                                      <w:rPr>
+                                        <w:rFonts w:eastAsiaTheme="minorEastAsia"/>
+                                        <w:noProof/>
+                                      </w:rPr>
+                                    </w:pPr>
+                                    <w:hyperlink w:anchor="_Toc60953656" w:history="1">
+                                      <w:r>
+                                        <w:rPr>
+                                          <w:rStyle w:val="Hipervnculo"/>
+                                          <w:b/>
+                                          <w:noProof/>
+                                          <w:lang w:val="es-ES"/>
+                                        </w:rPr>
+                                        <w:t>Data class</w:t>
+                                      </w:r>
+                                      <w:r>
+                                        <w:rPr>
+                                          <w:noProof/>
+                                          <w:webHidden/>
+                                        </w:rPr>
+                                        <w:tab/>
+                                      </w:r>
+                                      <w:r>
+                                        <w:rPr>
+                                          <w:noProof/>
+                                          <w:webHidden/>
+                                        </w:rPr>
+                                        <w:fldChar w:fldCharType="begin"/>
+                                      </w:r>
+                                      <w:r>
+                                        <w:rPr>
+                                          <w:noProof/>
+                                          <w:webHidden/>
+                                        </w:rPr>
+                                        <w:instrText xml:space="preserve"> PAGEREF _Toc60953656 \h </w:instrText>
+                                      </w:r>
+                                      <w:r>
+                                        <w:rPr>
+                                          <w:noProof/>
+                                          <w:webHidden/>
+                                        </w:rPr>
+                                      </w:r>
+                                      <w:r>
+                                        <w:rPr>
+                                          <w:noProof/>
+                                          <w:webHidden/>
+                                        </w:rPr>
+                                        <w:fldChar w:fldCharType="separate"/>
+                                      </w:r>
+                                      <w:r>
+                                        <w:rPr>
+                                          <w:noProof/>
+                                          <w:webHidden/>
+                                        </w:rPr>
+                                        <w:t>4</w:t>
+                                      </w:r>
+                                      <w:r>
+                                        <w:rPr>
+                                          <w:noProof/>
+                                          <w:webHidden/>
+                                        </w:rPr>
+                                        <w:fldChar w:fldCharType="end"/>
+                                      </w:r>
+                                    </w:hyperlink>
+                                  </w:p>
+                                  <w:p>
+                                    <w:pPr>
+                                      <w:pStyle w:val="TDC1"/>
+                                      <w:tabs>
+                                        <w:tab w:val="right" w:leader="dot" w:pos="8828"/>
+                                      </w:tabs>
+                                      <w:rPr>
+                                        <w:rFonts w:eastAsiaTheme="minorEastAsia"/>
+                                        <w:noProof/>
+                                      </w:rPr>
+                                    </w:pPr>
+                                    <w:hyperlink w:anchor="_Toc60953657" w:history="1">
+                                      <w:r>
+                                        <w:rPr>
+                                          <w:rStyle w:val="Hipervnculo"/>
+                                          <w:b/>
+                                          <w:noProof/>
+                                          <w:lang w:val="es-ES"/>
+                                        </w:rPr>
+                                        <w:t>Long Parameter List</w:t>
+                                      </w:r>
+                                      <w:r>
+                                        <w:rPr>
+                                          <w:noProof/>
+                                          <w:webHidden/>
+                                        </w:rPr>
+                                        <w:tab/>
+                                      </w:r>
+                                      <w:r>
+                                        <w:rPr>
+                                          <w:noProof/>
+                                          <w:webHidden/>
+                                        </w:rPr>
+                                        <w:fldChar w:fldCharType="begin"/>
+                                      </w:r>
+                                      <w:r>
+                                        <w:rPr>
+                                          <w:noProof/>
+                                          <w:webHidden/>
+                                        </w:rPr>
+                                        <w:instrText xml:space="preserve"> PAGEREF _Toc60953657 \h </w:instrText>
+                                      </w:r>
+                                      <w:r>
+                                        <w:rPr>
+                                          <w:noProof/>
+                                          <w:webHidden/>
+                                        </w:rPr>
+                                      </w:r>
+                                      <w:r>
+                                        <w:rPr>
+                                          <w:noProof/>
+                                          <w:webHidden/>
+                                        </w:rPr>
+                                        <w:fldChar w:fldCharType="separate"/>
+                                      </w:r>
+                                      <w:r>
+                                        <w:rPr>
+                                          <w:noProof/>
+                                          <w:webHidden/>
+                                        </w:rPr>
+                                        <w:t>5</w:t>
+                                      </w:r>
+                                      <w:r>
+                                        <w:rPr>
+                                          <w:noProof/>
+                                          <w:webHidden/>
+                                        </w:rPr>
+                                        <w:fldChar w:fldCharType="end"/>
+                                      </w:r>
+                                    </w:hyperlink>
+                                  </w:p>
+                                  <w:p>
+                                    <w:pPr>
+                                      <w:pStyle w:val="TDC1"/>
+                                      <w:tabs>
+                                        <w:tab w:val="right" w:leader="dot" w:pos="8828"/>
+                                      </w:tabs>
+                                      <w:rPr>
+                                        <w:rFonts w:eastAsiaTheme="minorEastAsia"/>
+                                        <w:noProof/>
+                                      </w:rPr>
+                                    </w:pPr>
+                                    <w:hyperlink w:anchor="_Toc60953658" w:history="1">
+                                      <w:r>
+                                        <w:rPr>
+                                          <w:rStyle w:val="Hipervnculo"/>
+                                          <w:b/>
+                                          <w:noProof/>
+                                          <w:lang w:val="es-ES"/>
+                                        </w:rPr>
+                                        <w:t>Inappropriate intimacy</w:t>
+                                      </w:r>
+                                      <w:r>
+                                        <w:rPr>
+                                          <w:noProof/>
+                                          <w:webHidden/>
+                                        </w:rPr>
+                                        <w:tab/>
+                                      </w:r>
+                                      <w:r>
+                                        <w:rPr>
+                                          <w:noProof/>
+                                          <w:webHidden/>
+                                        </w:rPr>
+                                        <w:fldChar w:fldCharType="begin"/>
+                                      </w:r>
+                                      <w:r>
+                                        <w:rPr>
+                                          <w:noProof/>
+                                          <w:webHidden/>
+                                        </w:rPr>
+                                        <w:instrText xml:space="preserve"> PAGEREF _Toc60953658 \h </w:instrText>
+                                      </w:r>
+                                      <w:r>
+                                        <w:rPr>
+                                          <w:noProof/>
+                                          <w:webHidden/>
+                                        </w:rPr>
+                                      </w:r>
+                                      <w:r>
+                                        <w:rPr>
+                                          <w:noProof/>
+                                          <w:webHidden/>
+                                        </w:rPr>
+                                        <w:fldChar w:fldCharType="separate"/>
+                                      </w:r>
+                                      <w:r>
+                                        <w:rPr>
+                                          <w:noProof/>
+                                          <w:webHidden/>
+                                        </w:rPr>
+                                        <w:t>6</w:t>
+                                      </w:r>
+                                      <w:r>
+                                        <w:rPr>
+                                          <w:noProof/>
+                                          <w:webHidden/>
+                                        </w:rPr>
+                                        <w:fldChar w:fldCharType="end"/>
+                                      </w:r>
+                                    </w:hyperlink>
+                                  </w:p>
+                                  <w:p>
+                                    <w:r>
+                                      <w:rPr>
+                                        <w:b/>
+                                        <w:bCs/>
+                                        <w:lang w:val="es-ES"/>
+                                      </w:rPr>
+                                      <w:fldChar w:fldCharType="end"/>
+                                    </w:r>
+                                  </w:p>
+                                </w:sdtContent>
+                              </w:sdt>
+                              <w:p/>
+                            </w:txbxContent>
+                          </wps:txbx>
+                          <wps:bodyPr rot="0" spcFirstLastPara="0" vertOverflow="overflow" horzOverflow="overflow" vert="horz" wrap="square" lIns="91440" tIns="45720" rIns="91440" bIns="45720" numCol="1" spcCol="0" rtlCol="0" fromWordArt="0" anchor="t" anchorCtr="0" forceAA="0" compatLnSpc="1">
+                            <a:prstTxWarp prst="textNoShape">
+                              <a:avLst/>
+                            </a:prstTxWarp>
+                            <a:noAutofit/>
+                          </wps:bodyPr>
+                        </wps:wsp>
+                      </a:graphicData>
+                    </a:graphic>
+                  </wp:anchor>
+                </w:drawing>
+              </mc:Choice>
+              <mc:Fallback>
+                <w:pict>
+                  <v:shape id="Cuadro de texto 39" o:spid="_x0000_s1056" type="#_x0000_t202" style="position:absolute;margin-left:181.95pt;margin-top:354.3pt;width:4in;height:194.4pt;z-index:251662336;visibility:visible;mso-wrap-style:square;mso-wrap-distance-left:9pt;mso-wrap-distance-top:0;mso-wrap-distance-right:9pt;mso-wrap-distance-bottom:0;mso-position-horizontal:absolute;mso-position-horizontal-relative:text;mso-position-vertical:absolute;mso-position-vertical-relative:text;v-text-anchor:top" o:gfxdata="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" fillcolor="white [3201]" stroked="f" strokeweight=".5pt">
+                    <v:textbox>
+                      <w:txbxContent>
+                        <w:sdt>
+                          <w:sdtPr>
+                            <w:rPr>
+                              <w:lang w:val="es-ES"/>
+                            </w:rPr>
+                            <w:id w:val="796181693"/>
+                            <w:docPartObj>
+                              <w:docPartGallery w:val="Table of Contents"/>
+                              <w:docPartUnique/>
+                            </w:docPartObj>
+                          </w:sdtPr>
+                          <w:sdtEndPr>
+                            <w:rPr>
+                              <w:rFonts w:asciiTheme="minorHAnsi" w:eastAsiaTheme="minorHAnsi" w:hAnsiTheme="minorHAnsi" w:cstheme="minorBidi"/>
+                              <w:b/>
+                              <w:bCs/>
+                              <w:color w:val="auto"/>
+                              <w:sz w:val="22"/>
+                              <w:szCs w:val="22"/>
+                            </w:rPr>
+                          </w:sdtEndPr>
+                          <w:sdtContent>
+                            <w:p>
+                              <w:pPr>
+                                <w:pStyle w:val="TtuloTDC"/>
+                              </w:pPr>
+                              <w:r>
+                                <w:rPr>
+                                  <w:lang w:val="es-ES"/>
+                                </w:rPr>
+                                <w:t>Contenido</w:t>
+                              </w:r>
+                            </w:p>
+                            <w:p>
+                              <w:pPr>
+                                <w:pStyle w:val="TDC1"/>
+                                <w:tabs>
+                                  <w:tab w:val="right" w:leader="dot" w:pos="8828"/>
+                                </w:tabs>
+                                <w:rPr>
+                                  <w:rFonts w:eastAsiaTheme="minorEastAsia"/>
+                                  <w:noProof/>
+                                </w:rPr>
+                              </w:pPr>
+                              <w:r>
+                                <w:fldChar w:fldCharType="begin"/>
+                              </w:r>
+                              <w:r>
+                                <w:instrText xml:space="preserve"> TOC \o "1-3" \h \z \u </w:instrText>
+                              </w:r>
+                              <w:r>
+                                <w:fldChar w:fldCharType="separate"/>
+                              </w:r>
+                              <w:hyperlink w:anchor="_Toc60953653" w:history="1">
+                                <w:r>
+                                  <w:rPr>
+                                    <w:rStyle w:val="Hipervnculo"/>
+                                    <w:b/>
+                                    <w:noProof/>
+                                    <w:lang w:val="es-ES"/>
+                                  </w:rPr>
+                                  <w:t>Speculative Generality</w:t>
+                                </w:r>
+                                <w:r>
+                                  <w:rPr>
+                                    <w:noProof/>
+                                    <w:webHidden/>
+                                  </w:rPr>
+                                  <w:tab/>
+                                </w:r>
+                                <w:r>
+                                  <w:rPr>
+                                    <w:noProof/>
+                                    <w:webHidden/>
+                                  </w:rPr>
+                                  <w:fldChar w:fldCharType="begin"/>
+                                </w:r>
+                                <w:r>
+                                  <w:rPr>
+                                    <w:noProof/>
+                                    <w:webHidden/>
+                                  </w:rPr>
+                                  <w:instrText xml:space="preserve"> PAGEREF _Toc60953653 \h </w:instrText>
+                                </w:r>
+                                <w:r>
+                                  <w:rPr>
+                                    <w:noProof/>
+                                    <w:webHidden/>
+                                  </w:rPr>
+                                </w:r>
+                                <w:r>
+                                  <w:rPr>
+                                    <w:noProof/>
+                                    <w:webHidden/>
+                                  </w:rPr>
+                                  <w:fldChar w:fldCharType="separate"/>
+                                </w:r>
+                                <w:r>
+                                  <w:rPr>
+                                    <w:noProof/>
+                                    <w:webHidden/>
+                                  </w:rPr>
+                                  <w:t>1</w:t>
+                                </w:r>
+                                <w:r>
+                                  <w:rPr>
+                                    <w:noProof/>
+                                    <w:webHidden/>
+                                  </w:rPr>
+                                  <w:fldChar w:fldCharType="end"/>
+                                </w:r>
+                              </w:hyperlink>
+                            </w:p>
+                            <w:p>
+                              <w:pPr>
+                                <w:pStyle w:val="TDC1"/>
+                                <w:tabs>
+                                  <w:tab w:val="right" w:leader="dot" w:pos="8828"/>
+                                </w:tabs>
+                                <w:rPr>
+                                  <w:rFonts w:eastAsiaTheme="minorEastAsia"/>
+                                  <w:noProof/>
+                                </w:rPr>
+                              </w:pPr>
+                              <w:hyperlink w:anchor="_Toc60953654" w:history="1">
+                                <w:r>
+                                  <w:rPr>
+                                    <w:rStyle w:val="Hipervnculo"/>
+                                    <w:b/>
+                                    <w:noProof/>
+                                    <w:lang w:val="es-ES"/>
+                                  </w:rPr>
+                                  <w:t>Duplicate Code</w:t>
+                                </w:r>
+                                <w:r>
+                                  <w:rPr>
+                                    <w:noProof/>
+                                    <w:webHidden/>
+                                  </w:rPr>
+                                  <w:tab/>
+                                </w:r>
+                                <w:r>
+                                  <w:rPr>
+                                    <w:noProof/>
+                                    <w:webHidden/>
+                                  </w:rPr>
+                                  <w:fldChar w:fldCharType="begin"/>
+                                </w:r>
+                                <w:r>
+                                  <w:rPr>
+                                    <w:noProof/>
+                                    <w:webHidden/>
+                                  </w:rPr>
+                                  <w:instrText xml:space="preserve"> PAGEREF _Toc60953654 \h </w:instrText>
+                                </w:r>
+                                <w:r>
+                                  <w:rPr>
+                                    <w:noProof/>
+                                    <w:webHidden/>
+                                  </w:rPr>
+                                </w:r>
+                                <w:r>
+                                  <w:rPr>
+                                    <w:noProof/>
+                                    <w:webHidden/>
+                                  </w:rPr>
+                                  <w:fldChar w:fldCharType="separate"/>
+                                </w:r>
+                                <w:r>
+                                  <w:rPr>
+                                    <w:noProof/>
+                                    <w:webHidden/>
+                                  </w:rPr>
+                                  <w:t>2</w:t>
+                                </w:r>
+                                <w:r>
+                                  <w:rPr>
+                                    <w:noProof/>
+                                    <w:webHidden/>
+                                  </w:rPr>
+                                  <w:fldChar w:fldCharType="end"/>
+                                </w:r>
+                              </w:hyperlink>
+                            </w:p>
+                            <w:p>
+                              <w:pPr>
+                                <w:pStyle w:val="TDC1"/>
+                                <w:tabs>
+                                  <w:tab w:val="right" w:leader="dot" w:pos="8828"/>
+                                </w:tabs>
+                                <w:rPr>
+                                  <w:rFonts w:eastAsiaTheme="minorEastAsia"/>
+                                  <w:noProof/>
+                                </w:rPr>
+                              </w:pPr>
+                              <w:hyperlink w:anchor="_Toc60953655" w:history="1">
+                                <w:r>
+                                  <w:rPr>
+                                    <w:rStyle w:val="Hipervnculo"/>
+                                    <w:b/>
+                                    <w:noProof/>
+                                    <w:lang w:val="es-ES"/>
+                                  </w:rPr>
+                                  <w:t>Comments</w:t>
+                                </w:r>
+                                <w:r>
+                                  <w:rPr>
+                                    <w:noProof/>
+                                    <w:webHidden/>
+                                  </w:rPr>
+                                  <w:tab/>
+                                </w:r>
+                                <w:r>
+                                  <w:rPr>
+                                    <w:noProof/>
+                                    <w:webHidden/>
+                                  </w:rPr>
+                                  <w:fldChar w:fldCharType="begin"/>
+                                </w:r>
+                                <w:r>
+                                  <w:rPr>
+                                    <w:noProof/>
+                                    <w:webHidden/>
+                                  </w:rPr>
+                                  <w:instrText xml:space="preserve"> PAGEREF _Toc60953655 \h </w:instrText>
+                                </w:r>
+                                <w:r>
+                                  <w:rPr>
+                                    <w:noProof/>
+                                    <w:webHidden/>
+                                  </w:rPr>
+                                </w:r>
+                                <w:r>
+                                  <w:rPr>
+                                    <w:noProof/>
+                                    <w:webHidden/>
+                                  </w:rPr>
+                                  <w:fldChar w:fldCharType="separate"/>
+                                </w:r>
+                                <w:r>
+                                  <w:rPr>
+                                    <w:noProof/>
+                                    <w:webHidden/>
+                                  </w:rPr>
+                                  <w:t>3</w:t>
+                                </w:r>
+                                <w:r>
+                                  <w:rPr>
+                                    <w:noProof/>
+                                    <w:webHidden/>
+                                  </w:rPr>
+                                  <w:fldChar w:fldCharType="end"/>
+                                </w:r>
+                              </w:hyperlink>
+                            </w:p>
+                            <w:p>
+                              <w:pPr>
+                                <w:pStyle w:val="TDC1"/>
+                                <w:tabs>
+                                  <w:tab w:val="right" w:leader="dot" w:pos="8828"/>
+                                </w:tabs>
+                                <w:rPr>
+                                  <w:rFonts w:eastAsiaTheme="minorEastAsia"/>
+                                  <w:noProof/>
+                                </w:rPr>
+                              </w:pPr>
+                              <w:hyperlink w:anchor="_Toc60953656" w:history="1">
+                                <w:r>
+                                  <w:rPr>
+                                    <w:rStyle w:val="Hipervnculo"/>
+                                    <w:b/>
+                                    <w:noProof/>
+                                    <w:lang w:val="es-ES"/>
+                                  </w:rPr>
+                                  <w:t>Data class</w:t>
+                                </w:r>
+                                <w:r>
+                                  <w:rPr>
+                                    <w:noProof/>
+                                    <w:webHidden/>
+                                  </w:rPr>
+                                  <w:tab/>
+                                </w:r>
+                                <w:r>
+                                  <w:rPr>
+                                    <w:noProof/>
+                                    <w:webHidden/>
+                                  </w:rPr>
+                                  <w:fldChar w:fldCharType="begin"/>
+                                </w:r>
+                                <w:r>
+                                  <w:rPr>
+                                    <w:noProof/>
+                                    <w:webHidden/>
+                                  </w:rPr>
+                                  <w:instrText xml:space="preserve"> PAGEREF _Toc60953656 \h </w:instrText>
+                                </w:r>
+                                <w:r>
+                                  <w:rPr>
+                                    <w:noProof/>
+                                    <w:webHidden/>
+                                  </w:rPr>
+                                </w:r>
+                                <w:r>
+                                  <w:rPr>
+                                    <w:noProof/>
+                                    <w:webHidden/>
+                                  </w:rPr>
+                                  <w:fldChar w:fldCharType="separate"/>
+                                </w:r>
+                                <w:r>
+                                  <w:rPr>
+                                    <w:noProof/>
+                                    <w:webHidden/>
+                                  </w:rPr>
+                                  <w:t>4</w:t>
+                                </w:r>
+                                <w:r>
+                                  <w:rPr>
+                                    <w:noProof/>
+                                    <w:webHidden/>
+                                  </w:rPr>
+                                  <w:fldChar w:fldCharType="end"/>
+                                </w:r>
+                              </w:hyperlink>
+                            </w:p>
+                            <w:p>
+                              <w:pPr>
+                                <w:pStyle w:val="TDC1"/>
+                                <w:tabs>
+                                  <w:tab w:val="right" w:leader="dot" w:pos="8828"/>
+                                </w:tabs>
+                                <w:rPr>
+                                  <w:rFonts w:eastAsiaTheme="minorEastAsia"/>
+                                  <w:noProof/>
+                                </w:rPr>
+                              </w:pPr>
+                              <w:hyperlink w:anchor="_Toc60953657" w:history="1">
+                                <w:r>
+                                  <w:rPr>
+                                    <w:rStyle w:val="Hipervnculo"/>
+                                    <w:b/>
+                                    <w:noProof/>
+                                    <w:lang w:val="es-ES"/>
+                                  </w:rPr>
+                                  <w:t>Long Parameter List</w:t>
+                                </w:r>
+                                <w:r>
+                                  <w:rPr>
+                                    <w:noProof/>
+                                    <w:webHidden/>
+                                  </w:rPr>
+                                  <w:tab/>
+                                </w:r>
+                                <w:r>
+                                  <w:rPr>
+                                    <w:noProof/>
+                                    <w:webHidden/>
+                                  </w:rPr>
+                                  <w:fldChar w:fldCharType="begin"/>
+                                </w:r>
+                                <w:r>
+                                  <w:rPr>
+                                    <w:noProof/>
+                                    <w:webHidden/>
+                                  </w:rPr>
+                                  <w:instrText xml:space="preserve"> PAGEREF _Toc60953657 \h </w:instrText>
+                                </w:r>
+                                <w:r>
+                                  <w:rPr>
+                                    <w:noProof/>
+                                    <w:webHidden/>
+                                  </w:rPr>
+                                </w:r>
+                                <w:r>
+                                  <w:rPr>
+                                    <w:noProof/>
+                                    <w:webHidden/>
+                                  </w:rPr>
+                                  <w:fldChar w:fldCharType="separate"/>
+                                </w:r>
+                                <w:r>
+                                  <w:rPr>
+                                    <w:noProof/>
+                                    <w:webHidden/>
+                                  </w:rPr>
+                                  <w:t>5</w:t>
+                                </w:r>
+                                <w:r>
+                                  <w:rPr>
+                                    <w:noProof/>
+                                    <w:webHidden/>
+                                  </w:rPr>
+                                  <w:fldChar w:fldCharType="end"/>
+                                </w:r>
+                              </w:hyperlink>
+                            </w:p>
+                            <w:p>
+                              <w:pPr>
+                                <w:pStyle w:val="TDC1"/>
+                                <w:tabs>
+                                  <w:tab w:val="right" w:leader="dot" w:pos="8828"/>
+                                </w:tabs>
+                                <w:rPr>
+                                  <w:rFonts w:eastAsiaTheme="minorEastAsia"/>
+                                  <w:noProof/>
+                                </w:rPr>
+                              </w:pPr>
+                              <w:hyperlink w:anchor="_Toc60953658" w:history="1">
+                                <w:r>
+                                  <w:rPr>
+                                    <w:rStyle w:val="Hipervnculo"/>
+                                    <w:b/>
+                                    <w:noProof/>
+                                    <w:lang w:val="es-ES"/>
+                                  </w:rPr>
+                                  <w:t>Inappropriate intimacy</w:t>
+                                </w:r>
+                                <w:r>
+                                  <w:rPr>
+                                    <w:noProof/>
+                                    <w:webHidden/>
+                                  </w:rPr>
+                                  <w:tab/>
+                                </w:r>
+                                <w:r>
+                                  <w:rPr>
+                                    <w:noProof/>
+                                    <w:webHidden/>
+                                  </w:rPr>
+                                  <w:fldChar w:fldCharType="begin"/>
+                                </w:r>
+                                <w:r>
+                                  <w:rPr>
+                                    <w:noProof/>
+                                    <w:webHidden/>
+                                  </w:rPr>
+                                  <w:instrText xml:space="preserve"> PAGEREF _Toc60953658 \h </w:instrText>
+                                </w:r>
+                                <w:r>
+                                  <w:rPr>
+                                    <w:noProof/>
+                                    <w:webHidden/>
+                                  </w:rPr>
+                                </w:r>
+                                <w:r>
+                                  <w:rPr>
+                                    <w:noProof/>
+                                    <w:webHidden/>
+                                  </w:rPr>
+                                  <w:fldChar w:fldCharType="separate"/>
+                                </w:r>
+                                <w:r>
+                                  <w:rPr>
+                                    <w:noProof/>
+                                    <w:webHidden/>
+                                  </w:rPr>
+                                  <w:t>6</w:t>
+                                </w:r>
+                                <w:r>
+                                  <w:rPr>
+                                    <w:noProof/>
+                                    <w:webHidden/>
+                                  </w:rPr>
+                                  <w:fldChar w:fldCharType="end"/>
+                                </w:r>
+                              </w:hyperlink>
+                            </w:p>
+                            <w:p>
+                              <w:r>
+                                <w:rPr>
+                                  <w:b/>
+                                  <w:bCs/>
+                                  <w:lang w:val="es-ES"/>
+                                </w:rPr>
+                                <w:fldChar w:fldCharType="end"/>
+                              </w:r>
+                            </w:p>
+                          </w:sdtContent>
+                        </w:sdt>
+                        <w:p/>
+                      </w:txbxContent>
+                    </v:textbox>
+                  </v:shape>
+                </w:pict>
+              </mc:Fallback>
+            </mc:AlternateContent>
+          </w:r>
+          <w:r>
+            <w:rPr>
+              <w:noProof/>
+            </w:rPr>
+            <mc:AlternateContent>
+              <mc:Choice Requires="wps">
+                <w:drawing>
+                  <wp:anchor distT="0" distB="0" distL="114300" distR="114300" simplePos="0" relativeHeight="251661312" behindDoc="0" locked="0" layoutInCell="1" allowOverlap="1" wp14:anchorId="229CE930" wp14:editId="78AAAB7A">
+                    <wp:simplePos x="0" y="0"/>
+                    <wp:positionH relativeFrom="page">
+                      <wp:posOffset>3508375</wp:posOffset>
+                    </wp:positionH>
+                    <wp:positionV relativeFrom="page">
+                      <wp:posOffset>3662045</wp:posOffset>
+                    </wp:positionV>
+                    <wp:extent cx="3657600" cy="365760"/>
+                    <wp:effectExtent l="0" t="0" r="7620" b="0"/>
+                    <wp:wrapNone/>
+                    <wp:docPr id="32" name="Cuadro de texto 32"/>
+                    <wp:cNvGraphicFramePr/>
+                    <a:graphic xmlns:a="http://schemas.openxmlformats.org/drawingml/2006/main">
+                      <a:graphicData uri="http://schemas.microsoft.com/office/word/2010/wordprocessingShape">
+                        <wps:wsp>
+                          <wps:cNvSpPr txBox="1"/>
+                          <wps:spPr>
+                            <a:xfrm>
+                              <a:off x="0" y="0"/>
+                              <a:ext cx="3657600" cy="365760"/>
+                            </a:xfrm>
+                            <a:prstGeom prst="rect">
+                              <a:avLst/>
+                            </a:prstGeom>
+                            <a:noFill/>
+                            <a:ln w="6350">
+                              <a:noFill/>
+                            </a:ln>
+                            <a:effectLst/>
+                          </wps:spPr>
+                          <wps:style>
+                            <a:lnRef idx="0">
+                              <a:schemeClr val="accent1"/>
+                            </a:lnRef>
+                            <a:fillRef idx="0">
+                              <a:schemeClr val="accent1"/>
+                            </a:fillRef>
+                            <a:effectRef idx="0">
+                              <a:schemeClr val="accent1"/>
+                            </a:effectRef>
+                            <a:fontRef idx="minor">
+                              <a:schemeClr val="dk1"/>
+                            </a:fontRef>
+                          </wps:style>
+                          <wps:txbx>
+                            <w:txbxContent>
+                              <w:p>
+                                <w:pPr>
+                                  <w:pStyle w:val="Sinespaciado"/>
+                                  <w:rPr>
+                                    <w:color w:val="5B9BD5" w:themeColor="accent1"/>
+                                    <w:sz w:val="26"/>
+                                    <w:szCs w:val="26"/>
+                                    <w:lang w:val="es-ES"/>
+                                  </w:rPr>
+                                </w:pPr>
+                                <w:r>
+                                  <w:rPr>
+                                    <w:color w:val="5B9BD5" w:themeColor="accent1"/>
+                                    <w:sz w:val="26"/>
+                                    <w:szCs w:val="26"/>
+                                    <w:lang w:val="es-ES"/>
+                                  </w:rPr>
+                                  <w:t>Integrante</w:t>
+                                </w:r>
+                              </w:p>
+                              <w:p>
+                                <w:pPr>
+                                  <w:pStyle w:val="Sinespaciado"/>
+                                  <w:rPr>
+                                    <w:color w:val="595959" w:themeColor="text1" w:themeTint="A6"/>
+                                    <w:sz w:val="20"/>
+                                    <w:szCs w:val="20"/>
+                                    <w:lang w:val="es-ES"/>
+                                  </w:rPr>
+                                </w:pPr>
+                                <w:sdt>
+                                  <w:sdtPr>
+                                    <w:rPr>
+                                      <w:caps/>
+                                      <w:color w:val="595959" w:themeColor="text1" w:themeTint="A6"/>
+                                      <w:sz w:val="20"/>
+                                      <w:szCs w:val="20"/>
+                                    </w:rPr>
+                                    <w:alias w:val="Compañía"/>
+                                    <w:tag w:val=""/>
+                                    <w:id w:val="1558814826"/>
+                                    <w:dataBinding w:prefixMappings="xmlns:ns0='http://schemas.openxmlformats.org/officeDocument/2006/extended-properties' " w:xpath="/ns0:Properties[1]/ns0:Company[1]" w:storeItemID="{6668398D-A668-4E3E-A5EB-62B293D839F1}"/>
+                                    <w:text/>
+                                  </w:sdtPr>
+                                  <w:sdtEndPr/>
+                                  <w:sdtContent>
+                                    <w:r>
+                                      <w:rPr>
+                                        <w:caps/>
+                                        <w:color w:val="595959" w:themeColor="text1" w:themeTint="A6"/>
+                                        <w:sz w:val="20"/>
+                                        <w:szCs w:val="20"/>
+                                      </w:rPr>
+                                      <w:t>GILSON PONCE BRIONES</w:t>
+                                    </w:r>
+                                  </w:sdtContent>
+                                </w:sdt>
+                              </w:p>
+                            </w:txbxContent>
+                          </wps:txbx>
+                          <wps:bodyPr rot="0" spcFirstLastPara="0" vertOverflow="overflow" horzOverflow="overflow" vert="horz" wrap="square" lIns="0" tIns="0" rIns="0" bIns="0" numCol="1" spcCol="0" rtlCol="0" fromWordArt="0" anchor="b" anchorCtr="0" forceAA="0" compatLnSpc="1">
+                            <a:prstTxWarp prst="textNoShape">
+                              <a:avLst/>
+                            </a:prstTxWarp>
+                            <a:spAutoFit/>
+                          </wps:bodyPr>
+                        </wps:wsp>
+                      </a:graphicData>
+                    </a:graphic>
+                    <wp14:sizeRelH relativeFrom="page">
+                      <wp14:pctWidth>45000</wp14:pctWidth>
+                    </wp14:sizeRelH>
+                    <wp14:sizeRelV relativeFrom="margin">
+                      <wp14:pctHeight>0</wp14:pctHeight>
+                    </wp14:sizeRelV>
+                  </wp:anchor>
+                </w:drawing>
+              </mc:Choice>
+              <mc:Fallback>
+                <w:pict>
+                  <v:shape w14:anchorId="229CE930" id="Cuadro de texto 32" o:spid="_x0000_s1057" type="#_x0000_t202" style="position:absolute;margin-left:276.25pt;margin-top:288.35pt;width:4in;height:28.8pt;z-index:251661312;visibility:visible;mso-wrap-style:square;mso-width-percent:450;mso-height-percent:0;mso-wrap-distance-left:9pt;mso-wrap-distance-top:0;mso-wrap-distance-right:9pt;mso-wrap-distance-bottom:0;mso-position-horizontal:absolute;mso-position-horizontal-relative:page;mso-position-vertical:absolute;mso-position-vertical-relative:page;mso-width-percent:450;mso-height-percent:0;mso-width-relative:page;mso-height-relative:margin;v-text-anchor:bottom" o:gfxdata="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" filled="f" stroked="f" strokeweight=".5pt">
+                    <v:textbox style="mso-fit-shape-to-text:t" inset="0,0,0,0">
+                      <w:txbxContent>
+                        <w:p>
+                          <w:pPr>
+                            <w:pStyle w:val="Sinespaciado"/>
+                            <w:rPr>
+                              <w:color w:val="5B9BD5" w:themeColor="accent1"/>
+                              <w:sz w:val="26"/>
+                              <w:szCs w:val="26"/>
+                              <w:lang w:val="es-ES"/>
+                            </w:rPr>
+                          </w:pPr>
+                          <w:r>
+                            <w:rPr>
+                              <w:color w:val="5B9BD5" w:themeColor="accent1"/>
+                              <w:sz w:val="26"/>
+                              <w:szCs w:val="26"/>
+                              <w:lang w:val="es-ES"/>
+                            </w:rPr>
+                            <w:t>Integrante</w:t>
+                          </w:r>
+                        </w:p>
+                        <w:p>
+                          <w:pPr>
+                            <w:pStyle w:val="Sinespaciado"/>
+                            <w:rPr>
+                              <w:color w:val="595959" w:themeColor="text1" w:themeTint="A6"/>
+                              <w:sz w:val="20"/>
+                              <w:szCs w:val="20"/>
+                              <w:lang w:val="es-ES"/>
+                            </w:rPr>
+                          </w:pPr>
+                          <w:sdt>
+                            <w:sdtPr>
+                              <w:rPr>
+                                <w:caps/>
+                                <w:color w:val="595959" w:themeColor="text1" w:themeTint="A6"/>
+                                <w:sz w:val="20"/>
+                                <w:szCs w:val="20"/>
+                              </w:rPr>
+                              <w:alias w:val="Compañía"/>
+                              <w:tag w:val=""/>
+                              <w:id w:val="1558814826"/>
+                              <w:dataBinding w:prefixMappings="xmlns:ns0='http://schemas.openxmlformats.org/officeDocument/2006/extended-properties' " w:xpath="/ns0:Properties[1]/ns0:Company[1]" w:storeItemID="{6668398D-A668-4E3E-A5EB-62B293D839F1}"/>
+                              <w:text/>
+                            </w:sdtPr>
+                            <w:sdtEndPr/>
+                            <w:sdtContent>
+                              <w:r>
+                                <w:rPr>
+                                  <w:caps/>
+                                  <w:color w:val="595959" w:themeColor="text1" w:themeTint="A6"/>
+                                  <w:sz w:val="20"/>
+                                  <w:szCs w:val="20"/>
+                                </w:rPr>
+                                <w:t>GILSON PONCE BRIONES</w:t>
+                              </w:r>
+                            </w:sdtContent>
+                          </w:sdt>
+                        </w:p>
+                      </w:txbxContent>
+                    </v:textbox>
+                    <w10:wrap anchorx="page" anchory="page"/>
+                  </v:shape>
+                </w:pict>
+              </mc:Fallback>
+            </mc:AlternateContent>
+          </w:r>
+          <w:r>
             <w:br w:type="page"/>
           </w:r>
+          <w:bookmarkStart w:id="0" w:name="_GoBack"/>
+          <w:bookmarkEnd w:id="0"/>
         </w:p>
+        <w:p/>
       </w:sdtContent>
     </w:sdt>
     <w:p>
       <w:pPr>
-        <w:rPr>
-          <w:b/>
-          <w:sz w:val="28"/>
-        </w:rPr>
-      </w:pPr>
-      <w:r>
-        <w:rPr>
-          <w:b/>
-          <w:sz w:val="28"/>
-        </w:rPr>
-        <w:lastRenderedPageBreak/>
-        <w:t>Large Class</w:t>
-      </w:r>
-    </w:p>
-    <w:p>
-      <w:pPr>
-        <w:rPr>
-          <w:b/>
-          <w:sz w:val="28"/>
-        </w:rPr>
-      </w:pPr>
+        <w:pStyle w:val="Ttulo1"/>
+        <w:rPr>
+          <w:b/>
+          <w:color w:val="auto"/>
+          <w:sz w:val="28"/>
+          <w:lang w:val="es-ES"/>
+        </w:rPr>
+      </w:pPr>
+      <w:bookmarkStart w:id="1" w:name="_Toc60948398"/>
+      <w:bookmarkStart w:id="2" w:name="_Toc60950039"/>
+      <w:bookmarkStart w:id="3" w:name="_Toc60953653"/>
       <w:proofErr w:type="spellStart"/>
       <w:r>
         <w:rPr>
           <w:b/>
-          <w:sz w:val="28"/>
-        </w:rPr>
-        <w:t>Consecuencias</w:t>
-      </w:r>
+          <w:color w:val="auto"/>
+          <w:sz w:val="28"/>
+          <w:lang w:val="es-ES"/>
+        </w:rPr>
+        <w:t>Speculative</w:t>
+      </w:r>
+      <w:proofErr w:type="spellEnd"/>
+      <w:r>
+        <w:rPr>
+          <w:b/>
+          <w:color w:val="auto"/>
+          <w:sz w:val="28"/>
+          <w:lang w:val="es-ES"/>
+        </w:rPr>
+        <w:t xml:space="preserve"> </w:t>
+      </w:r>
+      <w:proofErr w:type="spellStart"/>
+      <w:r>
+        <w:rPr>
+          <w:b/>
+          <w:color w:val="auto"/>
+          <w:sz w:val="28"/>
+          <w:lang w:val="es-ES"/>
+        </w:rPr>
+        <w:t>Generality</w:t>
+      </w:r>
+      <w:bookmarkEnd w:id="1"/>
+      <w:bookmarkEnd w:id="2"/>
+      <w:bookmarkEnd w:id="3"/>
       <w:proofErr w:type="spellEnd"/>
     </w:p>
     <w:p>
       <w:pPr>
+        <w:rPr>
+          <w:lang w:val="es-ES"/>
+        </w:rPr>
+      </w:pPr>
+    </w:p>
+    <w:p>
+      <w:pPr>
+        <w:rPr>
+          <w:b/>
+          <w:sz w:val="28"/>
+          <w:lang w:val="es-ES"/>
+        </w:rPr>
+      </w:pPr>
+      <w:r>
+        <w:rPr>
+          <w:b/>
+          <w:noProof/>
+          <w:sz w:val="28"/>
+        </w:rPr>
+        <mc:AlternateContent>
+          <mc:Choice Requires="wps">
+            <w:drawing>
+              <wp:anchor distT="0" distB="0" distL="114300" distR="114300" simplePos="0" relativeHeight="251663360" behindDoc="0" locked="0" layoutInCell="1" allowOverlap="1">
+                <wp:simplePos x="0" y="0"/>
+                <wp:positionH relativeFrom="column">
+                  <wp:posOffset>2455545</wp:posOffset>
+                </wp:positionH>
+                <wp:positionV relativeFrom="paragraph">
+                  <wp:posOffset>1459865</wp:posOffset>
+                </wp:positionV>
+                <wp:extent cx="1943100" cy="342900"/>
+                <wp:effectExtent l="0" t="0" r="0" b="0"/>
+                <wp:wrapNone/>
+                <wp:docPr id="44" name="Cuadro de texto 44"/>
+                <wp:cNvGraphicFramePr/>
+                <a:graphic xmlns:a="http://schemas.openxmlformats.org/drawingml/2006/main">
+                  <a:graphicData uri="http://schemas.microsoft.com/office/word/2010/wordprocessingShape">
+                    <wps:wsp>
+                      <wps:cNvSpPr txBox="1"/>
+                      <wps:spPr>
+                        <a:xfrm>
+                          <a:off x="0" y="0"/>
+                          <a:ext cx="1943100" cy="342900"/>
+                        </a:xfrm>
+                        <a:prstGeom prst="rect">
+                          <a:avLst/>
+                        </a:prstGeom>
+                        <a:solidFill>
+                          <a:schemeClr val="lt1"/>
+                        </a:solidFill>
+                        <a:ln w="6350">
+                          <a:noFill/>
+                        </a:ln>
+                      </wps:spPr>
+                      <wps:txbx>
+                        <w:txbxContent>
+                          <w:p>
+                            <w:pPr>
+                              <w:rPr>
+                                <w:b/>
+                                <w:sz w:val="28"/>
+                                <w:lang w:val="es-ES"/>
+                              </w:rPr>
+                            </w:pPr>
+                            <w:r>
+                              <w:rPr>
+                                <w:b/>
+                                <w:sz w:val="28"/>
+                                <w:lang w:val="es-ES"/>
+                              </w:rPr>
+                              <w:t>solución</w:t>
+                            </w:r>
+                          </w:p>
+                        </w:txbxContent>
+                      </wps:txbx>
+                      <wps:bodyPr rot="0" spcFirstLastPara="0" vertOverflow="overflow" horzOverflow="overflow" vert="horz" wrap="square" lIns="91440" tIns="45720" rIns="91440" bIns="45720" numCol="1" spcCol="0" rtlCol="0" fromWordArt="0" anchor="t" anchorCtr="0" forceAA="0" compatLnSpc="1">
+                        <a:prstTxWarp prst="textNoShape">
+                          <a:avLst/>
+                        </a:prstTxWarp>
+                        <a:noAutofit/>
+                      </wps:bodyPr>
+                    </wps:wsp>
+                  </a:graphicData>
+                </a:graphic>
+              </wp:anchor>
+            </w:drawing>
+          </mc:Choice>
+          <mc:Fallback>
+            <w:pict>
+              <v:shape id="Cuadro de texto 44" o:spid="_x0000_s1058" type="#_x0000_t202" style="position:absolute;margin-left:193.35pt;margin-top:114.95pt;width:153pt;height:27pt;z-index:251663360;visibility:visible;mso-wrap-style:square;mso-wrap-distance-left:9pt;mso-wrap-distance-top:0;mso-wrap-distance-right:9pt;mso-wrap-distance-bottom:0;mso-position-horizontal:absolute;mso-position-horizontal-relative:text;mso-position-vertical:absolute;mso-position-vertical-relative:text;v-text-anchor:top" o:gfxdata="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" fillcolor="white [3201]" stroked="f" strokeweight=".5pt">
+                <v:textbox>
+                  <w:txbxContent>
+                    <w:p>
+                      <w:pPr>
+                        <w:rPr>
+                          <w:b/>
+                          <w:sz w:val="28"/>
+                          <w:lang w:val="es-ES"/>
+                        </w:rPr>
+                      </w:pPr>
+                      <w:r>
+                        <w:rPr>
+                          <w:b/>
+                          <w:sz w:val="28"/>
+                          <w:lang w:val="es-ES"/>
+                        </w:rPr>
+                        <w:t>solución</w:t>
+                      </w:r>
+                    </w:p>
+                  </w:txbxContent>
+                </v:textbox>
+              </v:shape>
+            </w:pict>
+          </mc:Fallback>
+        </mc:AlternateContent>
+      </w:r>
+      <w:r>
+        <w:rPr>
+          <w:b/>
+          <w:noProof/>
+          <w:sz w:val="28"/>
+        </w:rPr>
+        <w:drawing>
+          <wp:inline distT="0" distB="0" distL="0" distR="0">
+            <wp:extent cx="2473150" cy="3368040"/>
+            <wp:effectExtent l="0" t="0" r="3810" b="3810"/>
+            <wp:docPr id="11" name="Imagen 11"/>
+            <wp:cNvGraphicFramePr>
+              <a:graphicFrameLocks xmlns:a="http://schemas.openxmlformats.org/drawingml/2006/main" noChangeAspect="1"/>
+            </wp:cNvGraphicFramePr>
+            <a:graphic xmlns:a="http://schemas.openxmlformats.org/drawingml/2006/main">
+              <a:graphicData uri="http://schemas.openxmlformats.org/drawingml/2006/picture">
+                <pic:pic xmlns:pic="http://schemas.openxmlformats.org/drawingml/2006/picture">
+                  <pic:nvPicPr>
+                    <pic:cNvPr id="11" name="Tallerespeculativa.PNG"/>
+                    <pic:cNvPicPr/>
+                  </pic:nvPicPr>
+                  <pic:blipFill>
+                    <a:blip r:embed="rId7">
+                      <a:extLst>
+                        <a:ext uri="{28A0092B-C50C-407E-A947-70E740481C1C}">
+                          <a14:useLocalDpi xmlns:a14="http://schemas.microsoft.com/office/drawing/2010/main" val="0"/>
+                        </a:ext>
+                      </a:extLst>
+                    </a:blip>
+                    <a:stretch>
+                      <a:fillRect/>
+                    </a:stretch>
+                  </pic:blipFill>
+                  <pic:spPr>
+                    <a:xfrm>
+                      <a:off x="0" y="0"/>
+                      <a:ext cx="2483658" cy="3382350"/>
+                    </a:xfrm>
+                    <a:prstGeom prst="rect">
+                      <a:avLst/>
+                    </a:prstGeom>
+                  </pic:spPr>
+                </pic:pic>
+              </a:graphicData>
+            </a:graphic>
+          </wp:inline>
+        </w:drawing>
+      </w:r>
+      <w:r>
+        <w:rPr>
+          <w:b/>
+          <w:noProof/>
+          <w:sz w:val="28"/>
+        </w:rPr>
+        <w:drawing>
+          <wp:inline distT="0" distB="0" distL="0" distR="0">
+            <wp:extent cx="1965960" cy="1416712"/>
+            <wp:effectExtent l="0" t="0" r="0" b="0"/>
+            <wp:docPr id="42" name="Imagen 42"/>
+            <wp:cNvGraphicFramePr>
+              <a:graphicFrameLocks xmlns:a="http://schemas.openxmlformats.org/drawingml/2006/main" noChangeAspect="1"/>
+            </wp:cNvGraphicFramePr>
+            <a:graphic xmlns:a="http://schemas.openxmlformats.org/drawingml/2006/main">
+              <a:graphicData uri="http://schemas.openxmlformats.org/drawingml/2006/picture">
+                <pic:pic xmlns:pic="http://schemas.openxmlformats.org/drawingml/2006/picture">
+                  <pic:nvPicPr>
+                    <pic:cNvPr id="42" name="paralelotaller.PNG"/>
+                    <pic:cNvPicPr/>
+                  </pic:nvPicPr>
+                  <pic:blipFill>
+                    <a:blip r:embed="rId8">
+                      <a:extLst>
+                        <a:ext uri="{28A0092B-C50C-407E-A947-70E740481C1C}">
+                          <a14:useLocalDpi xmlns:a14="http://schemas.microsoft.com/office/drawing/2010/main" val="0"/>
+                        </a:ext>
+                      </a:extLst>
+                    </a:blip>
+                    <a:stretch>
+                      <a:fillRect/>
+                    </a:stretch>
+                  </pic:blipFill>
+                  <pic:spPr>
+                    <a:xfrm>
+                      <a:off x="0" y="0"/>
+                      <a:ext cx="1980875" cy="1427460"/>
+                    </a:xfrm>
+                    <a:prstGeom prst="rect">
+                      <a:avLst/>
+                    </a:prstGeom>
+                  </pic:spPr>
+                </pic:pic>
+              </a:graphicData>
+            </a:graphic>
+          </wp:inline>
+        </w:drawing>
+      </w:r>
+    </w:p>
+    <w:p>
+      <w:pPr>
+        <w:rPr>
+          <w:b/>
+          <w:sz w:val="28"/>
+          <w:lang w:val="es-ES"/>
+        </w:rPr>
+      </w:pPr>
+      <w:r>
+        <w:rPr>
+          <w:b/>
+          <w:sz w:val="28"/>
+          <w:lang w:val="es-ES"/>
+        </w:rPr>
+        <w:t>Consecuencias</w:t>
+      </w:r>
+    </w:p>
+    <w:p>
+      <w:pPr>
         <w:jc w:val="both"/>
         <w:rPr>
           <w:rFonts w:cstheme="minorHAnsi"/>
@@ -4173,59 +5397,2088 @@
           <w:szCs w:val="24"/>
           <w:lang w:val="es-ES"/>
         </w:rPr>
-        <w:t>Las clases generalmente comienzan pequeñas. Pero con el tiempo, se hinchan</w:t>
-      </w:r>
-      <w:r>
-        <w:rPr>
-          <w:rFonts w:cstheme="minorHAnsi"/>
+        <w:t>Hay métodos que no son utilizados por ciertas clases en todo el proyecto, por lo que el código se puede volver difícil de entender y admitir.</w:t>
+      </w:r>
+    </w:p>
+    <w:p>
+      <w:pPr>
+        <w:rPr>
+          <w:b/>
+          <w:sz w:val="28"/>
+          <w:lang w:val="es-ES"/>
+        </w:rPr>
+      </w:pPr>
+      <w:r>
+        <w:rPr>
+          <w:b/>
+          <w:sz w:val="28"/>
+          <w:lang w:val="es-ES"/>
+        </w:rPr>
+        <w:t>Técnicas de refactorización</w:t>
+      </w:r>
+      <w:r>
+        <w:rPr>
+          <w:b/>
+          <w:sz w:val="28"/>
+          <w:lang w:val="es-ES"/>
+        </w:rPr>
+        <w:t xml:space="preserve"> que se pueden usar</w:t>
+      </w:r>
+    </w:p>
+    <w:p>
+      <w:pPr>
+        <w:pStyle w:val="Prrafodelista"/>
+        <w:numPr>
+          <w:ilvl w:val="0"/>
+          <w:numId w:val="1"/>
+        </w:numPr>
+        <w:rPr>
+          <w:b/>
+          <w:sz w:val="28"/>
+          <w:lang w:val="es-ES"/>
+        </w:rPr>
+      </w:pPr>
+      <w:proofErr w:type="spellStart"/>
+      <w:r>
+        <w:rPr>
+          <w:sz w:val="28"/>
+          <w:lang w:val="es-ES"/>
+        </w:rPr>
+        <w:t>Collapse</w:t>
+      </w:r>
+      <w:proofErr w:type="spellEnd"/>
+      <w:r>
+        <w:rPr>
+          <w:sz w:val="28"/>
+          <w:lang w:val="es-ES"/>
+        </w:rPr>
+        <w:t xml:space="preserve"> </w:t>
+      </w:r>
+      <w:proofErr w:type="spellStart"/>
+      <w:r>
+        <w:rPr>
+          <w:sz w:val="28"/>
+          <w:lang w:val="es-ES"/>
+        </w:rPr>
+        <w:t>Hierarchy</w:t>
+      </w:r>
+      <w:proofErr w:type="spellEnd"/>
+    </w:p>
+    <w:p>
+      <w:pPr>
+        <w:pStyle w:val="Prrafodelista"/>
+        <w:numPr>
+          <w:ilvl w:val="0"/>
+          <w:numId w:val="1"/>
+        </w:numPr>
+        <w:rPr>
+          <w:b/>
+          <w:sz w:val="28"/>
+          <w:lang w:val="es-ES"/>
+        </w:rPr>
+      </w:pPr>
+      <w:proofErr w:type="spellStart"/>
+      <w:r>
+        <w:rPr>
+          <w:sz w:val="28"/>
+          <w:lang w:val="es-ES"/>
+        </w:rPr>
+        <w:t>Inline</w:t>
+      </w:r>
+      <w:proofErr w:type="spellEnd"/>
+      <w:r>
+        <w:rPr>
+          <w:sz w:val="28"/>
+          <w:lang w:val="es-ES"/>
+        </w:rPr>
+        <w:t xml:space="preserve"> </w:t>
+      </w:r>
+      <w:proofErr w:type="spellStart"/>
+      <w:r>
+        <w:rPr>
+          <w:sz w:val="28"/>
+          <w:lang w:val="es-ES"/>
+        </w:rPr>
+        <w:t>Class</w:t>
+      </w:r>
+      <w:proofErr w:type="spellEnd"/>
+    </w:p>
+    <w:p>
+      <w:pPr>
+        <w:pStyle w:val="Prrafodelista"/>
+        <w:numPr>
+          <w:ilvl w:val="0"/>
+          <w:numId w:val="1"/>
+        </w:numPr>
+        <w:rPr>
+          <w:b/>
+          <w:sz w:val="28"/>
+          <w:lang w:val="es-ES"/>
+        </w:rPr>
+      </w:pPr>
+      <w:proofErr w:type="spellStart"/>
+      <w:r>
+        <w:rPr>
+          <w:sz w:val="28"/>
+          <w:lang w:val="es-ES"/>
+        </w:rPr>
+        <w:t>Remove</w:t>
+      </w:r>
+      <w:proofErr w:type="spellEnd"/>
+      <w:r>
+        <w:rPr>
+          <w:sz w:val="28"/>
+          <w:lang w:val="es-ES"/>
+        </w:rPr>
+        <w:t xml:space="preserve"> </w:t>
+      </w:r>
+      <w:proofErr w:type="spellStart"/>
+      <w:r>
+        <w:rPr>
+          <w:sz w:val="28"/>
+          <w:lang w:val="es-ES"/>
+        </w:rPr>
+        <w:t>Parameter</w:t>
+      </w:r>
+      <w:proofErr w:type="spellEnd"/>
+    </w:p>
+    <w:p>
+      <w:pPr>
+        <w:pStyle w:val="Prrafodelista"/>
+        <w:numPr>
+          <w:ilvl w:val="0"/>
+          <w:numId w:val="1"/>
+        </w:numPr>
+        <w:rPr>
+          <w:b/>
+          <w:sz w:val="28"/>
+          <w:lang w:val="es-ES"/>
+        </w:rPr>
+      </w:pPr>
+      <w:r>
+        <w:rPr>
+          <w:sz w:val="28"/>
+          <w:lang w:val="es-ES"/>
+        </w:rPr>
+        <w:t>O simplemente eliminar</w:t>
+      </w:r>
+    </w:p>
+    <w:p>
+      <w:pPr>
+        <w:rPr>
+          <w:b/>
+          <w:sz w:val="28"/>
+          <w:lang w:val="es-ES"/>
+        </w:rPr>
+      </w:pPr>
+    </w:p>
+    <w:p>
+      <w:pPr>
+        <w:rPr>
+          <w:b/>
+          <w:sz w:val="28"/>
+          <w:lang w:val="es-ES"/>
+        </w:rPr>
+      </w:pPr>
+      <w:r>
+        <w:rPr>
+          <w:b/>
+          <w:sz w:val="28"/>
+          <w:lang w:val="es-ES"/>
+        </w:rPr>
+        <w:br w:type="page"/>
+      </w:r>
+    </w:p>
+    <w:p>
+      <w:pPr>
+        <w:pStyle w:val="Ttulo1"/>
+        <w:rPr>
+          <w:b/>
+          <w:color w:val="auto"/>
+          <w:sz w:val="28"/>
+          <w:lang w:val="es-ES"/>
+        </w:rPr>
+      </w:pPr>
+      <w:bookmarkStart w:id="4" w:name="_Toc60948399"/>
+      <w:bookmarkStart w:id="5" w:name="_Toc60950040"/>
+      <w:bookmarkStart w:id="6" w:name="_Toc60953654"/>
+      <w:proofErr w:type="spellStart"/>
+      <w:r>
+        <w:rPr>
+          <w:b/>
+          <w:color w:val="auto"/>
+          <w:sz w:val="28"/>
+          <w:lang w:val="es-ES"/>
+        </w:rPr>
+        <w:lastRenderedPageBreak/>
+        <w:t>Duplicate</w:t>
+      </w:r>
+      <w:proofErr w:type="spellEnd"/>
+      <w:r>
+        <w:rPr>
+          <w:b/>
+          <w:color w:val="auto"/>
+          <w:sz w:val="28"/>
+          <w:lang w:val="es-ES"/>
+        </w:rPr>
+        <w:t xml:space="preserve"> </w:t>
+      </w:r>
+      <w:proofErr w:type="spellStart"/>
+      <w:r>
+        <w:rPr>
+          <w:b/>
+          <w:color w:val="auto"/>
+          <w:sz w:val="28"/>
+          <w:lang w:val="es-ES"/>
+        </w:rPr>
+        <w:t>Code</w:t>
+      </w:r>
+      <w:bookmarkEnd w:id="4"/>
+      <w:bookmarkEnd w:id="5"/>
+      <w:bookmarkEnd w:id="6"/>
+      <w:proofErr w:type="spellEnd"/>
+    </w:p>
+    <w:p>
+      <w:pPr>
+        <w:rPr>
+          <w:b/>
+          <w:sz w:val="28"/>
+          <w:lang w:val="es-ES"/>
+        </w:rPr>
+      </w:pPr>
+      <w:r>
+        <w:rPr>
+          <w:b/>
+          <w:noProof/>
+          <w:sz w:val="28"/>
+        </w:rPr>
+        <w:drawing>
+          <wp:inline distT="0" distB="0" distL="0" distR="0">
+            <wp:extent cx="3950970" cy="2237452"/>
+            <wp:effectExtent l="0" t="0" r="0" b="0"/>
+            <wp:docPr id="33" name="Imagen 33"/>
+            <wp:cNvGraphicFramePr>
+              <a:graphicFrameLocks xmlns:a="http://schemas.openxmlformats.org/drawingml/2006/main" noChangeAspect="1"/>
+            </wp:cNvGraphicFramePr>
+            <a:graphic xmlns:a="http://schemas.openxmlformats.org/drawingml/2006/main">
+              <a:graphicData uri="http://schemas.openxmlformats.org/drawingml/2006/picture">
+                <pic:pic xmlns:pic="http://schemas.openxmlformats.org/drawingml/2006/picture">
+                  <pic:nvPicPr>
+                    <pic:cNvPr id="33" name="TALLERcalcularnota.PNG"/>
+                    <pic:cNvPicPr/>
+                  </pic:nvPicPr>
+                  <pic:blipFill>
+                    <a:blip r:embed="rId9">
+                      <a:extLst>
+                        <a:ext uri="{28A0092B-C50C-407E-A947-70E740481C1C}">
+                          <a14:useLocalDpi xmlns:a14="http://schemas.microsoft.com/office/drawing/2010/main" val="0"/>
+                        </a:ext>
+                      </a:extLst>
+                    </a:blip>
+                    <a:stretch>
+                      <a:fillRect/>
+                    </a:stretch>
+                  </pic:blipFill>
+                  <pic:spPr>
+                    <a:xfrm>
+                      <a:off x="0" y="0"/>
+                      <a:ext cx="3980420" cy="2254130"/>
+                    </a:xfrm>
+                    <a:prstGeom prst="rect">
+                      <a:avLst/>
+                    </a:prstGeom>
+                  </pic:spPr>
+                </pic:pic>
+              </a:graphicData>
+            </a:graphic>
+          </wp:inline>
+        </w:drawing>
+      </w:r>
+    </w:p>
+    <w:p>
+      <w:pPr>
+        <w:rPr>
+          <w:b/>
+          <w:sz w:val="28"/>
+          <w:lang w:val="es-ES"/>
+        </w:rPr>
+      </w:pPr>
+      <w:r>
+        <w:rPr>
+          <w:b/>
+          <w:sz w:val="28"/>
+          <w:lang w:val="es-ES"/>
+        </w:rPr>
+        <w:t>Solución</w:t>
+      </w:r>
+    </w:p>
+    <w:p>
+      <w:pPr>
+        <w:rPr>
+          <w:b/>
+          <w:sz w:val="28"/>
+          <w:lang w:val="es-ES"/>
+        </w:rPr>
+      </w:pPr>
+      <w:r>
+        <w:rPr>
+          <w:b/>
+          <w:noProof/>
+          <w:sz w:val="28"/>
+        </w:rPr>
+        <w:drawing>
+          <wp:inline distT="0" distB="0" distL="0" distR="0">
+            <wp:extent cx="4472940" cy="1150879"/>
+            <wp:effectExtent l="0" t="0" r="3810" b="0"/>
+            <wp:docPr id="43" name="Imagen 43"/>
+            <wp:cNvGraphicFramePr>
+              <a:graphicFrameLocks xmlns:a="http://schemas.openxmlformats.org/drawingml/2006/main" noChangeAspect="1"/>
+            </wp:cNvGraphicFramePr>
+            <a:graphic xmlns:a="http://schemas.openxmlformats.org/drawingml/2006/main">
+              <a:graphicData uri="http://schemas.openxmlformats.org/drawingml/2006/picture">
+                <pic:pic xmlns:pic="http://schemas.openxmlformats.org/drawingml/2006/picture">
+                  <pic:nvPicPr>
+                    <pic:cNvPr id="43" name="DUPLICATE.PNG"/>
+                    <pic:cNvPicPr/>
+                  </pic:nvPicPr>
+                  <pic:blipFill>
+                    <a:blip r:embed="rId10">
+                      <a:extLst>
+                        <a:ext uri="{28A0092B-C50C-407E-A947-70E740481C1C}">
+                          <a14:useLocalDpi xmlns:a14="http://schemas.microsoft.com/office/drawing/2010/main" val="0"/>
+                        </a:ext>
+                      </a:extLst>
+                    </a:blip>
+                    <a:stretch>
+                      <a:fillRect/>
+                    </a:stretch>
+                  </pic:blipFill>
+                  <pic:spPr>
+                    <a:xfrm>
+                      <a:off x="0" y="0"/>
+                      <a:ext cx="4526244" cy="1164594"/>
+                    </a:xfrm>
+                    <a:prstGeom prst="rect">
+                      <a:avLst/>
+                    </a:prstGeom>
+                  </pic:spPr>
+                </pic:pic>
+              </a:graphicData>
+            </a:graphic>
+          </wp:inline>
+        </w:drawing>
+      </w:r>
+    </w:p>
+    <w:p>
+      <w:pPr>
+        <w:rPr>
+          <w:b/>
+          <w:sz w:val="28"/>
+          <w:lang w:val="es-ES"/>
+        </w:rPr>
+      </w:pPr>
+      <w:r>
+        <w:rPr>
+          <w:b/>
+          <w:sz w:val="28"/>
+          <w:lang w:val="es-ES"/>
+        </w:rPr>
+        <w:t>Consecuencias</w:t>
+      </w:r>
+    </w:p>
+    <w:p>
+      <w:pPr>
+        <w:rPr>
+          <w:sz w:val="24"/>
+          <w:lang w:val="es-ES"/>
+        </w:rPr>
+      </w:pPr>
+      <w:r>
+        <w:rPr>
+          <w:sz w:val="24"/>
+          <w:lang w:val="es-ES"/>
+        </w:rPr>
+        <w:t>Como vemos en las imágenes estos dos fragmentos de códigos parecen casi idénticos, esto puede suceder intencionalmente. Esto hace que la clase sea un poco más larga.</w:t>
+      </w:r>
+    </w:p>
+    <w:p>
+      <w:pPr>
+        <w:rPr>
+          <w:b/>
+          <w:sz w:val="28"/>
+          <w:lang w:val="es-ES"/>
+        </w:rPr>
+      </w:pPr>
+      <w:r>
+        <w:rPr>
+          <w:b/>
+          <w:sz w:val="28"/>
+          <w:lang w:val="es-ES"/>
+        </w:rPr>
+        <w:t>Técnicas de refactorización</w:t>
+      </w:r>
+      <w:r>
+        <w:rPr>
+          <w:b/>
+          <w:sz w:val="28"/>
+          <w:lang w:val="es-ES"/>
+        </w:rPr>
+        <w:t xml:space="preserve"> que se pueden usar</w:t>
+      </w:r>
+    </w:p>
+    <w:p>
+      <w:pPr>
+        <w:pStyle w:val="Prrafodelista"/>
+        <w:numPr>
+          <w:ilvl w:val="0"/>
+          <w:numId w:val="2"/>
+        </w:numPr>
+        <w:rPr>
+          <w:sz w:val="28"/>
+          <w:lang w:val="es-ES"/>
+        </w:rPr>
+      </w:pPr>
+      <w:proofErr w:type="spellStart"/>
+      <w:r>
+        <w:rPr>
+          <w:sz w:val="28"/>
+          <w:lang w:val="es-ES"/>
+        </w:rPr>
+        <w:t>Extract</w:t>
+      </w:r>
+      <w:proofErr w:type="spellEnd"/>
+      <w:r>
+        <w:rPr>
+          <w:sz w:val="28"/>
+          <w:lang w:val="es-ES"/>
+        </w:rPr>
+        <w:t xml:space="preserve"> </w:t>
+      </w:r>
+      <w:proofErr w:type="spellStart"/>
+      <w:r>
+        <w:rPr>
+          <w:sz w:val="28"/>
+          <w:lang w:val="es-ES"/>
+        </w:rPr>
+        <w:t>Method</w:t>
+      </w:r>
+      <w:proofErr w:type="spellEnd"/>
+    </w:p>
+    <w:p>
+      <w:pPr>
+        <w:pStyle w:val="Prrafodelista"/>
+        <w:numPr>
+          <w:ilvl w:val="0"/>
+          <w:numId w:val="2"/>
+        </w:numPr>
+        <w:rPr>
+          <w:sz w:val="28"/>
+          <w:lang w:val="es-ES"/>
+        </w:rPr>
+      </w:pPr>
+      <w:proofErr w:type="spellStart"/>
+      <w:r>
+        <w:rPr>
+          <w:sz w:val="28"/>
+          <w:lang w:val="es-ES"/>
+        </w:rPr>
+        <w:t>Subtitute</w:t>
+      </w:r>
+      <w:proofErr w:type="spellEnd"/>
+      <w:r>
+        <w:rPr>
+          <w:sz w:val="28"/>
+          <w:lang w:val="es-ES"/>
+        </w:rPr>
+        <w:t xml:space="preserve"> </w:t>
+      </w:r>
+      <w:proofErr w:type="spellStart"/>
+      <w:r>
+        <w:rPr>
+          <w:sz w:val="28"/>
+          <w:lang w:val="es-ES"/>
+        </w:rPr>
+        <w:t>Algorithm</w:t>
+      </w:r>
+      <w:proofErr w:type="spellEnd"/>
+    </w:p>
+    <w:p>
+      <w:pPr>
+        <w:rPr>
+          <w:sz w:val="28"/>
+          <w:lang w:val="es-ES"/>
+        </w:rPr>
+      </w:pPr>
+    </w:p>
+    <w:p>
+      <w:pPr>
+        <w:rPr>
+          <w:sz w:val="28"/>
+          <w:lang w:val="es-ES"/>
+        </w:rPr>
+      </w:pPr>
+    </w:p>
+    <w:p>
+      <w:pPr>
+        <w:rPr>
+          <w:sz w:val="28"/>
+          <w:lang w:val="es-ES"/>
+        </w:rPr>
+      </w:pPr>
+    </w:p>
+    <w:p>
+      <w:pPr>
+        <w:rPr>
+          <w:sz w:val="28"/>
+          <w:lang w:val="es-ES"/>
+        </w:rPr>
+      </w:pPr>
+    </w:p>
+    <w:p>
+      <w:pPr>
+        <w:rPr>
+          <w:sz w:val="28"/>
+          <w:lang w:val="es-ES"/>
+        </w:rPr>
+      </w:pPr>
+      <w:r>
+        <w:rPr>
+          <w:sz w:val="28"/>
+          <w:lang w:val="es-ES"/>
+        </w:rPr>
+        <w:br w:type="page"/>
+      </w:r>
+    </w:p>
+    <w:p>
+      <w:pPr>
+        <w:pStyle w:val="Ttulo1"/>
+        <w:rPr>
+          <w:b/>
+          <w:color w:val="auto"/>
+          <w:sz w:val="28"/>
+          <w:lang w:val="es-ES"/>
+        </w:rPr>
+      </w:pPr>
+      <w:bookmarkStart w:id="7" w:name="_Toc60948400"/>
+      <w:bookmarkStart w:id="8" w:name="_Toc60950041"/>
+      <w:bookmarkStart w:id="9" w:name="_Toc60953655"/>
+      <w:proofErr w:type="spellStart"/>
+      <w:r>
+        <w:rPr>
+          <w:b/>
+          <w:color w:val="auto"/>
+          <w:sz w:val="28"/>
+          <w:lang w:val="es-ES"/>
+        </w:rPr>
+        <w:lastRenderedPageBreak/>
+        <w:t>Comments</w:t>
+      </w:r>
+      <w:bookmarkEnd w:id="7"/>
+      <w:bookmarkEnd w:id="8"/>
+      <w:bookmarkEnd w:id="9"/>
+      <w:proofErr w:type="spellEnd"/>
+    </w:p>
+    <w:p>
+      <w:pPr>
+        <w:rPr>
+          <w:b/>
+          <w:sz w:val="28"/>
+          <w:lang w:val="es-ES"/>
+        </w:rPr>
+      </w:pPr>
+      <w:r>
+        <w:rPr>
+          <w:b/>
+          <w:noProof/>
+          <w:sz w:val="28"/>
+        </w:rPr>
+        <w:drawing>
+          <wp:inline distT="0" distB="0" distL="0" distR="0">
+            <wp:extent cx="3954780" cy="2239610"/>
+            <wp:effectExtent l="0" t="0" r="7620" b="8890"/>
+            <wp:docPr id="34" name="Imagen 34"/>
+            <wp:cNvGraphicFramePr>
+              <a:graphicFrameLocks xmlns:a="http://schemas.openxmlformats.org/drawingml/2006/main" noChangeAspect="1"/>
+            </wp:cNvGraphicFramePr>
+            <a:graphic xmlns:a="http://schemas.openxmlformats.org/drawingml/2006/main">
+              <a:graphicData uri="http://schemas.openxmlformats.org/drawingml/2006/picture">
+                <pic:pic xmlns:pic="http://schemas.openxmlformats.org/drawingml/2006/picture">
+                  <pic:nvPicPr>
+                    <pic:cNvPr id="34" name="TALLERcalcularnota.PNG"/>
+                    <pic:cNvPicPr/>
+                  </pic:nvPicPr>
+                  <pic:blipFill>
+                    <a:blip r:embed="rId9">
+                      <a:extLst>
+                        <a:ext uri="{28A0092B-C50C-407E-A947-70E740481C1C}">
+                          <a14:useLocalDpi xmlns:a14="http://schemas.microsoft.com/office/drawing/2010/main" val="0"/>
+                        </a:ext>
+                      </a:extLst>
+                    </a:blip>
+                    <a:stretch>
+                      <a:fillRect/>
+                    </a:stretch>
+                  </pic:blipFill>
+                  <pic:spPr>
+                    <a:xfrm>
+                      <a:off x="0" y="0"/>
+                      <a:ext cx="3971087" cy="2248844"/>
+                    </a:xfrm>
+                    <a:prstGeom prst="rect">
+                      <a:avLst/>
+                    </a:prstGeom>
+                  </pic:spPr>
+                </pic:pic>
+              </a:graphicData>
+            </a:graphic>
+          </wp:inline>
+        </w:drawing>
+      </w:r>
+    </w:p>
+    <w:p>
+      <w:pPr>
+        <w:rPr>
+          <w:b/>
+          <w:sz w:val="28"/>
+          <w:lang w:val="es-ES"/>
+        </w:rPr>
+      </w:pPr>
+      <w:r>
+        <w:rPr>
+          <w:b/>
+          <w:sz w:val="28"/>
+          <w:lang w:val="es-ES"/>
+        </w:rPr>
+        <w:t>Solución</w:t>
+      </w:r>
+    </w:p>
+    <w:p>
+      <w:pPr>
+        <w:rPr>
+          <w:b/>
+          <w:sz w:val="28"/>
+          <w:lang w:val="es-ES"/>
+        </w:rPr>
+      </w:pPr>
+      <w:r>
+        <w:rPr>
+          <w:b/>
+          <w:noProof/>
+          <w:sz w:val="28"/>
+        </w:rPr>
+        <w:drawing>
+          <wp:inline distT="0" distB="0" distL="0" distR="0">
+            <wp:extent cx="4282440" cy="2291430"/>
+            <wp:effectExtent l="0" t="0" r="3810" b="0"/>
+            <wp:docPr id="45" name="Imagen 45"/>
+            <wp:cNvGraphicFramePr>
+              <a:graphicFrameLocks xmlns:a="http://schemas.openxmlformats.org/drawingml/2006/main" noChangeAspect="1"/>
+            </wp:cNvGraphicFramePr>
+            <a:graphic xmlns:a="http://schemas.openxmlformats.org/drawingml/2006/main">
+              <a:graphicData uri="http://schemas.openxmlformats.org/drawingml/2006/picture">
+                <pic:pic xmlns:pic="http://schemas.openxmlformats.org/drawingml/2006/picture">
+                  <pic:nvPicPr>
+                    <pic:cNvPr id="45" name="limpio.PNG"/>
+                    <pic:cNvPicPr/>
+                  </pic:nvPicPr>
+                  <pic:blipFill>
+                    <a:blip r:embed="rId11">
+                      <a:extLst>
+                        <a:ext uri="{28A0092B-C50C-407E-A947-70E740481C1C}">
+                          <a14:useLocalDpi xmlns:a14="http://schemas.microsoft.com/office/drawing/2010/main" val="0"/>
+                        </a:ext>
+                      </a:extLst>
+                    </a:blip>
+                    <a:stretch>
+                      <a:fillRect/>
+                    </a:stretch>
+                  </pic:blipFill>
+                  <pic:spPr>
+                    <a:xfrm>
+                      <a:off x="0" y="0"/>
+                      <a:ext cx="4313676" cy="2308144"/>
+                    </a:xfrm>
+                    <a:prstGeom prst="rect">
+                      <a:avLst/>
+                    </a:prstGeom>
+                  </pic:spPr>
+                </pic:pic>
+              </a:graphicData>
+            </a:graphic>
+          </wp:inline>
+        </w:drawing>
+      </w:r>
+    </w:p>
+    <w:p>
+      <w:pPr>
+        <w:rPr>
+          <w:b/>
+          <w:sz w:val="28"/>
+          <w:lang w:val="es-ES"/>
+        </w:rPr>
+      </w:pPr>
+      <w:r>
+        <w:rPr>
+          <w:b/>
+          <w:sz w:val="28"/>
+          <w:lang w:val="es-ES"/>
+        </w:rPr>
+        <w:t>Consecuencias</w:t>
+      </w:r>
+    </w:p>
+    <w:p>
+      <w:pPr>
+        <w:rPr>
           <w:sz w:val="24"/>
           <w:szCs w:val="24"/>
           <w:lang w:val="es-ES"/>
         </w:rPr>
-        <w:t xml:space="preserve"> a medida que el programa crece. Por lo que vemos en la clase Estudiante </w:t>
-      </w:r>
-      <w:bookmarkStart w:id="0" w:name="_GoBack"/>
-      <w:bookmarkEnd w:id="0"/>
+      </w:pPr>
+      <w:r>
+        <w:rPr>
+          <w:sz w:val="24"/>
+          <w:szCs w:val="24"/>
+          <w:lang w:val="es-ES"/>
+        </w:rPr>
+        <w:t xml:space="preserve">Hay varias partes del proyecto donde se llenan de comentarios explícitos, ya que el nombre de los métodos da a conocer lo que hace; por lo que no se necesitan poner. Esto molesta mucho al momento de leer el código. </w:t>
+      </w:r>
     </w:p>
     <w:p>
       <w:pPr>
         <w:rPr>
           <w:b/>
           <w:sz w:val="28"/>
+          <w:lang w:val="es-ES"/>
+        </w:rPr>
+      </w:pPr>
+      <w:r>
+        <w:rPr>
+          <w:b/>
+          <w:sz w:val="28"/>
+          <w:lang w:val="es-ES"/>
+        </w:rPr>
+        <w:t>Técnicas de refactorización</w:t>
+      </w:r>
+      <w:r>
+        <w:rPr>
+          <w:b/>
+          <w:sz w:val="28"/>
+          <w:lang w:val="es-ES"/>
+        </w:rPr>
+        <w:t xml:space="preserve"> que se pueden usar</w:t>
+      </w:r>
+    </w:p>
+    <w:p>
+      <w:pPr>
+        <w:pStyle w:val="Prrafodelista"/>
+        <w:numPr>
+          <w:ilvl w:val="0"/>
+          <w:numId w:val="2"/>
+        </w:numPr>
+        <w:rPr>
+          <w:sz w:val="28"/>
+          <w:lang w:val="es-ES"/>
         </w:rPr>
       </w:pPr>
       <w:proofErr w:type="spellStart"/>
       <w:r>
         <w:rPr>
-          <w:b/>
-          <w:sz w:val="28"/>
-        </w:rPr>
-        <w:t>T</w:t>
-      </w:r>
-      <w:r>
-        <w:rPr>
-          <w:b/>
-          <w:sz w:val="28"/>
-        </w:rPr>
-        <w:t>écnicas</w:t>
+          <w:sz w:val="28"/>
+          <w:lang w:val="es-ES"/>
+        </w:rPr>
+        <w:t>Rename</w:t>
       </w:r>
       <w:proofErr w:type="spellEnd"/>
       <w:r>
         <w:rPr>
-          <w:b/>
-          <w:sz w:val="28"/>
-        </w:rPr>
-        <w:t xml:space="preserve"> de </w:t>
+          <w:sz w:val="28"/>
+          <w:lang w:val="es-ES"/>
+        </w:rPr>
+        <w:t xml:space="preserve"> </w:t>
       </w:r>
       <w:proofErr w:type="spellStart"/>
       <w:r>
         <w:rPr>
-          <w:b/>
-          <w:sz w:val="28"/>
-        </w:rPr>
-        <w:t>refactorización</w:t>
+          <w:sz w:val="28"/>
+          <w:lang w:val="es-ES"/>
+        </w:rPr>
+        <w:t>Method</w:t>
       </w:r>
       <w:proofErr w:type="spellEnd"/>
+    </w:p>
+    <w:p>
+      <w:pPr>
+        <w:pStyle w:val="Prrafodelista"/>
+        <w:numPr>
+          <w:ilvl w:val="0"/>
+          <w:numId w:val="2"/>
+        </w:numPr>
+        <w:rPr>
+          <w:sz w:val="28"/>
+          <w:lang w:val="es-ES"/>
+        </w:rPr>
+      </w:pPr>
+      <w:r>
+        <w:rPr>
+          <w:sz w:val="28"/>
+          <w:lang w:val="es-ES"/>
+        </w:rPr>
+        <w:t xml:space="preserve">Introduce </w:t>
+      </w:r>
+      <w:proofErr w:type="spellStart"/>
+      <w:r>
+        <w:rPr>
+          <w:sz w:val="28"/>
+          <w:lang w:val="es-ES"/>
+        </w:rPr>
+        <w:t>Assertion</w:t>
+      </w:r>
+      <w:proofErr w:type="spellEnd"/>
+    </w:p>
+    <w:p>
+      <w:pPr>
+        <w:rPr>
+          <w:sz w:val="28"/>
+          <w:lang w:val="es-ES"/>
+        </w:rPr>
+      </w:pPr>
+    </w:p>
+    <w:p>
+      <w:pPr>
+        <w:rPr>
+          <w:sz w:val="28"/>
+          <w:lang w:val="es-ES"/>
+        </w:rPr>
+      </w:pPr>
+    </w:p>
+    <w:p>
+      <w:pPr>
+        <w:rPr>
+          <w:sz w:val="28"/>
+          <w:lang w:val="es-ES"/>
+        </w:rPr>
+      </w:pPr>
+    </w:p>
+    <w:p>
+      <w:pPr>
+        <w:pStyle w:val="Ttulo1"/>
+        <w:rPr>
+          <w:b/>
+          <w:color w:val="auto"/>
+          <w:sz w:val="28"/>
+          <w:lang w:val="es-ES"/>
+        </w:rPr>
+      </w:pPr>
+      <w:bookmarkStart w:id="10" w:name="_Toc60948401"/>
+      <w:bookmarkStart w:id="11" w:name="_Toc60950042"/>
+      <w:bookmarkStart w:id="12" w:name="_Toc60953656"/>
+      <w:r>
+        <w:rPr>
+          <w:b/>
+          <w:color w:val="auto"/>
+          <w:sz w:val="28"/>
+          <w:lang w:val="es-ES"/>
+        </w:rPr>
+        <w:lastRenderedPageBreak/>
+        <w:t>D</w:t>
+      </w:r>
+      <w:r>
+        <w:rPr>
+          <w:b/>
+          <w:color w:val="auto"/>
+          <w:sz w:val="28"/>
+          <w:lang w:val="es-ES"/>
+        </w:rPr>
+        <w:t xml:space="preserve">ata </w:t>
+      </w:r>
+      <w:proofErr w:type="spellStart"/>
+      <w:r>
+        <w:rPr>
+          <w:b/>
+          <w:color w:val="auto"/>
+          <w:sz w:val="28"/>
+          <w:lang w:val="es-ES"/>
+        </w:rPr>
+        <w:t>class</w:t>
+      </w:r>
+      <w:bookmarkEnd w:id="10"/>
+      <w:bookmarkEnd w:id="11"/>
+      <w:bookmarkEnd w:id="12"/>
+      <w:proofErr w:type="spellEnd"/>
+    </w:p>
+    <w:p>
+      <w:pPr>
+        <w:rPr>
+          <w:b/>
+          <w:sz w:val="28"/>
+          <w:lang w:val="es-ES"/>
+        </w:rPr>
+      </w:pPr>
+      <w:r>
+        <w:rPr>
+          <w:b/>
+          <w:noProof/>
+          <w:sz w:val="28"/>
+        </w:rPr>
+        <mc:AlternateContent>
+          <mc:Choice Requires="wps">
+            <w:drawing>
+              <wp:anchor distT="0" distB="0" distL="114300" distR="114300" simplePos="0" relativeHeight="251664384" behindDoc="0" locked="0" layoutInCell="1" allowOverlap="1">
+                <wp:simplePos x="0" y="0"/>
+                <wp:positionH relativeFrom="column">
+                  <wp:posOffset>2646045</wp:posOffset>
+                </wp:positionH>
+                <wp:positionV relativeFrom="paragraph">
+                  <wp:posOffset>1357630</wp:posOffset>
+                </wp:positionV>
+                <wp:extent cx="1844040" cy="312420"/>
+                <wp:effectExtent l="0" t="0" r="3810" b="0"/>
+                <wp:wrapNone/>
+                <wp:docPr id="47" name="Cuadro de texto 47"/>
+                <wp:cNvGraphicFramePr/>
+                <a:graphic xmlns:a="http://schemas.openxmlformats.org/drawingml/2006/main">
+                  <a:graphicData uri="http://schemas.microsoft.com/office/word/2010/wordprocessingShape">
+                    <wps:wsp>
+                      <wps:cNvSpPr txBox="1"/>
+                      <wps:spPr>
+                        <a:xfrm>
+                          <a:off x="0" y="0"/>
+                          <a:ext cx="1844040" cy="312420"/>
+                        </a:xfrm>
+                        <a:prstGeom prst="rect">
+                          <a:avLst/>
+                        </a:prstGeom>
+                        <a:solidFill>
+                          <a:schemeClr val="lt1"/>
+                        </a:solidFill>
+                        <a:ln w="6350">
+                          <a:noFill/>
+                        </a:ln>
+                      </wps:spPr>
+                      <wps:txbx>
+                        <w:txbxContent>
+                          <w:p>
+                            <w:pPr>
+                              <w:rPr>
+                                <w:b/>
+                                <w:sz w:val="24"/>
+                                <w:lang w:val="es-ES"/>
+                              </w:rPr>
+                            </w:pPr>
+                            <w:r>
+                              <w:rPr>
+                                <w:b/>
+                                <w:sz w:val="24"/>
+                                <w:lang w:val="es-ES"/>
+                              </w:rPr>
+                              <w:t>solución</w:t>
+                            </w:r>
+                          </w:p>
+                        </w:txbxContent>
+                      </wps:txbx>
+                      <wps:bodyPr rot="0" spcFirstLastPara="0" vertOverflow="overflow" horzOverflow="overflow" vert="horz" wrap="square" lIns="91440" tIns="45720" rIns="91440" bIns="45720" numCol="1" spcCol="0" rtlCol="0" fromWordArt="0" anchor="t" anchorCtr="0" forceAA="0" compatLnSpc="1">
+                        <a:prstTxWarp prst="textNoShape">
+                          <a:avLst/>
+                        </a:prstTxWarp>
+                        <a:noAutofit/>
+                      </wps:bodyPr>
+                    </wps:wsp>
+                  </a:graphicData>
+                </a:graphic>
+              </wp:anchor>
+            </w:drawing>
+          </mc:Choice>
+          <mc:Fallback>
+            <w:pict>
+              <v:shape id="Cuadro de texto 47" o:spid="_x0000_s1059" type="#_x0000_t202" style="position:absolute;margin-left:208.35pt;margin-top:106.9pt;width:145.2pt;height:24.6pt;z-index:251664384;visibility:visible;mso-wrap-style:square;mso-wrap-distance-left:9pt;mso-wrap-distance-top:0;mso-wrap-distance-right:9pt;mso-wrap-distance-bottom:0;mso-position-horizontal:absolute;mso-position-horizontal-relative:text;mso-position-vertical:absolute;mso-position-vertical-relative:text;v-text-anchor:top" o:gfxdata="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" fillcolor="white [3201]" stroked="f" strokeweight=".5pt">
+                <v:textbox>
+                  <w:txbxContent>
+                    <w:p>
+                      <w:pPr>
+                        <w:rPr>
+                          <w:b/>
+                          <w:sz w:val="24"/>
+                          <w:lang w:val="es-ES"/>
+                        </w:rPr>
+                      </w:pPr>
+                      <w:r>
+                        <w:rPr>
+                          <w:b/>
+                          <w:sz w:val="24"/>
+                          <w:lang w:val="es-ES"/>
+                        </w:rPr>
+                        <w:t>solución</w:t>
+                      </w:r>
+                    </w:p>
+                  </w:txbxContent>
+                </v:textbox>
+              </v:shape>
+            </w:pict>
+          </mc:Fallback>
+        </mc:AlternateContent>
+      </w:r>
+      <w:r>
+        <w:rPr>
+          <w:b/>
+          <w:noProof/>
+          <w:sz w:val="28"/>
+        </w:rPr>
+        <w:drawing>
+          <wp:inline distT="0" distB="0" distL="0" distR="0">
+            <wp:extent cx="2628900" cy="3306452"/>
+            <wp:effectExtent l="0" t="0" r="0" b="8255"/>
+            <wp:docPr id="35" name="Imagen 35"/>
+            <wp:cNvGraphicFramePr>
+              <a:graphicFrameLocks xmlns:a="http://schemas.openxmlformats.org/drawingml/2006/main" noChangeAspect="1"/>
+            </wp:cNvGraphicFramePr>
+            <a:graphic xmlns:a="http://schemas.openxmlformats.org/drawingml/2006/main">
+              <a:graphicData uri="http://schemas.openxmlformats.org/drawingml/2006/picture">
+                <pic:pic xmlns:pic="http://schemas.openxmlformats.org/drawingml/2006/picture">
+                  <pic:nvPicPr>
+                    <pic:cNvPr id="35" name="dataclass.PNG"/>
+                    <pic:cNvPicPr/>
+                  </pic:nvPicPr>
+                  <pic:blipFill>
+                    <a:blip r:embed="rId12">
+                      <a:extLst>
+                        <a:ext uri="{28A0092B-C50C-407E-A947-70E740481C1C}">
+                          <a14:useLocalDpi xmlns:a14="http://schemas.microsoft.com/office/drawing/2010/main" val="0"/>
+                        </a:ext>
+                      </a:extLst>
+                    </a:blip>
+                    <a:stretch>
+                      <a:fillRect/>
+                    </a:stretch>
+                  </pic:blipFill>
+                  <pic:spPr>
+                    <a:xfrm>
+                      <a:off x="0" y="0"/>
+                      <a:ext cx="2646097" cy="3328081"/>
+                    </a:xfrm>
+                    <a:prstGeom prst="rect">
+                      <a:avLst/>
+                    </a:prstGeom>
+                  </pic:spPr>
+                </pic:pic>
+              </a:graphicData>
+            </a:graphic>
+          </wp:inline>
+        </w:drawing>
+      </w:r>
+      <w:r>
+        <w:rPr>
+          <w:b/>
+          <w:noProof/>
+          <w:sz w:val="28"/>
+        </w:rPr>
+        <w:drawing>
+          <wp:inline distT="0" distB="0" distL="0" distR="0">
+            <wp:extent cx="2491740" cy="1484930"/>
+            <wp:effectExtent l="0" t="0" r="3810" b="1270"/>
+            <wp:docPr id="46" name="Imagen 46"/>
+            <wp:cNvGraphicFramePr>
+              <a:graphicFrameLocks xmlns:a="http://schemas.openxmlformats.org/drawingml/2006/main" noChangeAspect="1"/>
+            </wp:cNvGraphicFramePr>
+            <a:graphic xmlns:a="http://schemas.openxmlformats.org/drawingml/2006/main">
+              <a:graphicData uri="http://schemas.openxmlformats.org/drawingml/2006/picture">
+                <pic:pic xmlns:pic="http://schemas.openxmlformats.org/drawingml/2006/picture">
+                  <pic:nvPicPr>
+                    <pic:cNvPr id="46" name="private.PNG"/>
+                    <pic:cNvPicPr/>
+                  </pic:nvPicPr>
+                  <pic:blipFill>
+                    <a:blip r:embed="rId13">
+                      <a:extLst>
+                        <a:ext uri="{28A0092B-C50C-407E-A947-70E740481C1C}">
+                          <a14:useLocalDpi xmlns:a14="http://schemas.microsoft.com/office/drawing/2010/main" val="0"/>
+                        </a:ext>
+                      </a:extLst>
+                    </a:blip>
+                    <a:stretch>
+                      <a:fillRect/>
+                    </a:stretch>
+                  </pic:blipFill>
+                  <pic:spPr>
+                    <a:xfrm>
+                      <a:off x="0" y="0"/>
+                      <a:ext cx="2504813" cy="1492721"/>
+                    </a:xfrm>
+                    <a:prstGeom prst="rect">
+                      <a:avLst/>
+                    </a:prstGeom>
+                  </pic:spPr>
+                </pic:pic>
+              </a:graphicData>
+            </a:graphic>
+          </wp:inline>
+        </w:drawing>
+      </w:r>
+    </w:p>
+    <w:p>
+      <w:pPr>
+        <w:rPr>
+          <w:b/>
+          <w:sz w:val="28"/>
+          <w:lang w:val="es-ES"/>
+        </w:rPr>
+      </w:pPr>
+      <w:r>
+        <w:rPr>
+          <w:b/>
+          <w:sz w:val="28"/>
+          <w:lang w:val="es-ES"/>
+        </w:rPr>
+        <w:t>Consecuencia</w:t>
+      </w:r>
+    </w:p>
+    <w:p>
+      <w:pPr>
+        <w:jc w:val="both"/>
+        <w:rPr>
+          <w:sz w:val="24"/>
+          <w:lang w:val="es-ES"/>
+        </w:rPr>
+      </w:pPr>
+      <w:r>
+        <w:rPr>
+          <w:sz w:val="24"/>
+          <w:lang w:val="es-ES"/>
+        </w:rPr>
+        <w:t>Esta clase solo contiene campos y métodos crudos para obtener acceso a ellos. Sería mejor aprovecharlos para definir un comportamiento u operación con sus datos; mantenerlo no aprovecharíamos POO, ya que tiene atributos públicos. Además, incumpliríamos con los principios SOLID.</w:t>
+      </w:r>
+    </w:p>
+    <w:p>
+      <w:pPr>
+        <w:rPr>
+          <w:b/>
+          <w:sz w:val="28"/>
+          <w:lang w:val="es-ES"/>
+        </w:rPr>
+      </w:pPr>
+      <w:r>
+        <w:rPr>
+          <w:b/>
+          <w:sz w:val="28"/>
+          <w:lang w:val="es-ES"/>
+        </w:rPr>
+        <w:t>Técnicas de refactorización</w:t>
+      </w:r>
+      <w:r>
+        <w:rPr>
+          <w:b/>
+          <w:sz w:val="28"/>
+          <w:lang w:val="es-ES"/>
+        </w:rPr>
+        <w:t xml:space="preserve"> que se pueden usar</w:t>
+      </w:r>
+    </w:p>
+    <w:p>
+      <w:pPr>
+        <w:pStyle w:val="Prrafodelista"/>
+        <w:numPr>
+          <w:ilvl w:val="0"/>
+          <w:numId w:val="3"/>
+        </w:numPr>
+        <w:rPr>
+          <w:sz w:val="28"/>
+          <w:lang w:val="es-ES"/>
+        </w:rPr>
+      </w:pPr>
+      <w:proofErr w:type="spellStart"/>
+      <w:r>
+        <w:rPr>
+          <w:sz w:val="28"/>
+          <w:lang w:val="es-ES"/>
+        </w:rPr>
+        <w:t>Encapsulate</w:t>
+      </w:r>
+      <w:proofErr w:type="spellEnd"/>
+      <w:r>
+        <w:rPr>
+          <w:sz w:val="28"/>
+          <w:lang w:val="es-ES"/>
+        </w:rPr>
+        <w:t xml:space="preserve"> </w:t>
+      </w:r>
+      <w:proofErr w:type="spellStart"/>
+      <w:r>
+        <w:rPr>
+          <w:sz w:val="28"/>
+          <w:lang w:val="es-ES"/>
+        </w:rPr>
+        <w:t>field</w:t>
+      </w:r>
+      <w:proofErr w:type="spellEnd"/>
+    </w:p>
+    <w:p>
+      <w:pPr>
+        <w:pStyle w:val="Prrafodelista"/>
+        <w:numPr>
+          <w:ilvl w:val="0"/>
+          <w:numId w:val="3"/>
+        </w:numPr>
+        <w:rPr>
+          <w:sz w:val="28"/>
+          <w:lang w:val="es-ES"/>
+        </w:rPr>
+      </w:pPr>
+      <w:proofErr w:type="spellStart"/>
+      <w:r>
+        <w:rPr>
+          <w:sz w:val="28"/>
+          <w:lang w:val="es-ES"/>
+        </w:rPr>
+        <w:t>Encapsulate</w:t>
+      </w:r>
+      <w:proofErr w:type="spellEnd"/>
+      <w:r>
+        <w:rPr>
+          <w:sz w:val="28"/>
+          <w:lang w:val="es-ES"/>
+        </w:rPr>
+        <w:t xml:space="preserve"> </w:t>
+      </w:r>
+      <w:proofErr w:type="spellStart"/>
+      <w:r>
+        <w:rPr>
+          <w:sz w:val="28"/>
+          <w:lang w:val="es-ES"/>
+        </w:rPr>
+        <w:t>Collection</w:t>
+      </w:r>
+      <w:proofErr w:type="spellEnd"/>
+    </w:p>
+    <w:p>
+      <w:pPr>
+        <w:rPr>
+          <w:b/>
+          <w:sz w:val="28"/>
+          <w:lang w:val="es-ES"/>
+        </w:rPr>
+      </w:pPr>
+    </w:p>
+    <w:p>
+      <w:pPr>
+        <w:rPr>
+          <w:b/>
+          <w:sz w:val="28"/>
+          <w:lang w:val="es-ES"/>
+        </w:rPr>
+      </w:pPr>
+    </w:p>
+    <w:p>
+      <w:pPr>
+        <w:rPr>
+          <w:b/>
+          <w:sz w:val="28"/>
+          <w:lang w:val="es-ES"/>
+        </w:rPr>
+      </w:pPr>
+      <w:r>
+        <w:rPr>
+          <w:b/>
+          <w:sz w:val="28"/>
+          <w:lang w:val="es-ES"/>
+        </w:rPr>
+        <w:br w:type="page"/>
+      </w:r>
+    </w:p>
+    <w:p>
+      <w:pPr>
+        <w:pStyle w:val="Ttulo1"/>
+        <w:rPr>
+          <w:b/>
+          <w:color w:val="auto"/>
+          <w:sz w:val="28"/>
+          <w:lang w:val="es-ES"/>
+        </w:rPr>
+      </w:pPr>
+      <w:bookmarkStart w:id="13" w:name="_Toc60948402"/>
+      <w:bookmarkStart w:id="14" w:name="_Toc60950043"/>
+      <w:bookmarkStart w:id="15" w:name="_Toc60953657"/>
+      <w:r>
+        <w:rPr>
+          <w:b/>
+          <w:color w:val="auto"/>
+          <w:sz w:val="28"/>
+          <w:lang w:val="es-ES"/>
+        </w:rPr>
+        <w:lastRenderedPageBreak/>
+        <w:t xml:space="preserve">Long </w:t>
+      </w:r>
+      <w:proofErr w:type="spellStart"/>
+      <w:r>
+        <w:rPr>
+          <w:b/>
+          <w:color w:val="auto"/>
+          <w:sz w:val="28"/>
+          <w:lang w:val="es-ES"/>
+        </w:rPr>
+        <w:t>Parameter</w:t>
+      </w:r>
+      <w:proofErr w:type="spellEnd"/>
+      <w:r>
+        <w:rPr>
+          <w:b/>
+          <w:color w:val="auto"/>
+          <w:sz w:val="28"/>
+          <w:lang w:val="es-ES"/>
+        </w:rPr>
+        <w:t xml:space="preserve"> </w:t>
+      </w:r>
+      <w:proofErr w:type="spellStart"/>
+      <w:r>
+        <w:rPr>
+          <w:b/>
+          <w:color w:val="auto"/>
+          <w:sz w:val="28"/>
+          <w:lang w:val="es-ES"/>
+        </w:rPr>
+        <w:t>List</w:t>
+      </w:r>
+      <w:bookmarkEnd w:id="13"/>
+      <w:bookmarkEnd w:id="14"/>
+      <w:bookmarkEnd w:id="15"/>
+      <w:proofErr w:type="spellEnd"/>
+    </w:p>
+    <w:p>
+      <w:pPr>
+        <w:rPr>
+          <w:b/>
+          <w:noProof/>
+          <w:sz w:val="28"/>
+        </w:rPr>
+      </w:pPr>
+    </w:p>
+    <w:p>
+      <w:pPr>
+        <w:rPr>
+          <w:b/>
+          <w:sz w:val="28"/>
+          <w:lang w:val="es-ES"/>
+        </w:rPr>
+      </w:pPr>
+      <w:r>
+        <w:rPr>
+          <w:b/>
+          <w:noProof/>
+          <w:sz w:val="28"/>
+        </w:rPr>
+        <w:drawing>
+          <wp:inline distT="0" distB="0" distL="0" distR="0">
+            <wp:extent cx="5612130" cy="1531620"/>
+            <wp:effectExtent l="0" t="0" r="7620" b="0"/>
+            <wp:docPr id="38" name="Imagen 38"/>
+            <wp:cNvGraphicFramePr>
+              <a:graphicFrameLocks xmlns:a="http://schemas.openxmlformats.org/drawingml/2006/main" noChangeAspect="1"/>
+            </wp:cNvGraphicFramePr>
+            <a:graphic xmlns:a="http://schemas.openxmlformats.org/drawingml/2006/main">
+              <a:graphicData uri="http://schemas.openxmlformats.org/drawingml/2006/picture">
+                <pic:pic xmlns:pic="http://schemas.openxmlformats.org/drawingml/2006/picture">
+                  <pic:nvPicPr>
+                    <pic:cNvPr id="38" name="TALLERcalcularnota.PNG"/>
+                    <pic:cNvPicPr/>
+                  </pic:nvPicPr>
+                  <pic:blipFill rotWithShape="1">
+                    <a:blip r:embed="rId9">
+                      <a:extLst>
+                        <a:ext uri="{28A0092B-C50C-407E-A947-70E740481C1C}">
+                          <a14:useLocalDpi xmlns:a14="http://schemas.microsoft.com/office/drawing/2010/main" val="0"/>
+                        </a:ext>
+                      </a:extLst>
+                    </a:blip>
+                    <a:srcRect b="51808"/>
+                    <a:stretch/>
+                  </pic:blipFill>
+                  <pic:spPr bwMode="auto">
+                    <a:xfrm>
+                      <a:off x="0" y="0"/>
+                      <a:ext cx="5612130" cy="1531620"/>
+                    </a:xfrm>
+                    <a:prstGeom prst="rect">
+                      <a:avLst/>
+                    </a:prstGeom>
+                    <a:ln>
+                      <a:noFill/>
+                    </a:ln>
+                    <a:extLst>
+                      <a:ext uri="{53640926-AAD7-44D8-BBD7-CCE9431645EC}">
+                        <a14:shadowObscured xmlns:a14="http://schemas.microsoft.com/office/drawing/2010/main"/>
+                      </a:ext>
+                    </a:extLst>
+                  </pic:spPr>
+                </pic:pic>
+              </a:graphicData>
+            </a:graphic>
+          </wp:inline>
+        </w:drawing>
+      </w:r>
+    </w:p>
+    <w:p>
+      <w:pPr>
+        <w:rPr>
+          <w:b/>
+          <w:sz w:val="28"/>
+          <w:lang w:val="es-ES"/>
+        </w:rPr>
+      </w:pPr>
+      <w:r>
+        <w:rPr>
+          <w:b/>
+          <w:sz w:val="28"/>
+          <w:lang w:val="es-ES"/>
+        </w:rPr>
+        <w:t>Solución</w:t>
+      </w:r>
+    </w:p>
+    <w:p>
+      <w:pPr>
+        <w:rPr>
+          <w:b/>
+          <w:sz w:val="28"/>
+          <w:lang w:val="es-ES"/>
+        </w:rPr>
+      </w:pPr>
+      <w:r>
+        <w:rPr>
+          <w:b/>
+          <w:noProof/>
+          <w:sz w:val="28"/>
+        </w:rPr>
+        <w:drawing>
+          <wp:inline distT="0" distB="0" distL="0" distR="0">
+            <wp:extent cx="4588210" cy="1348740"/>
+            <wp:effectExtent l="0" t="0" r="3175" b="3810"/>
+            <wp:docPr id="48" name="Imagen 48"/>
+            <wp:cNvGraphicFramePr>
+              <a:graphicFrameLocks xmlns:a="http://schemas.openxmlformats.org/drawingml/2006/main" noChangeAspect="1"/>
+            </wp:cNvGraphicFramePr>
+            <a:graphic xmlns:a="http://schemas.openxmlformats.org/drawingml/2006/main">
+              <a:graphicData uri="http://schemas.openxmlformats.org/drawingml/2006/picture">
+                <pic:pic xmlns:pic="http://schemas.openxmlformats.org/drawingml/2006/picture">
+                  <pic:nvPicPr>
+                    <pic:cNvPr id="48" name="reemplazoobject.PNG"/>
+                    <pic:cNvPicPr/>
+                  </pic:nvPicPr>
+                  <pic:blipFill>
+                    <a:blip r:embed="rId14">
+                      <a:extLst>
+                        <a:ext uri="{28A0092B-C50C-407E-A947-70E740481C1C}">
+                          <a14:useLocalDpi xmlns:a14="http://schemas.microsoft.com/office/drawing/2010/main" val="0"/>
+                        </a:ext>
+                      </a:extLst>
+                    </a:blip>
+                    <a:stretch>
+                      <a:fillRect/>
+                    </a:stretch>
+                  </pic:blipFill>
+                  <pic:spPr>
+                    <a:xfrm>
+                      <a:off x="0" y="0"/>
+                      <a:ext cx="4646064" cy="1365747"/>
+                    </a:xfrm>
+                    <a:prstGeom prst="rect">
+                      <a:avLst/>
+                    </a:prstGeom>
+                  </pic:spPr>
+                </pic:pic>
+              </a:graphicData>
+            </a:graphic>
+          </wp:inline>
+        </w:drawing>
+      </w:r>
+    </w:p>
+    <w:p>
+      <w:pPr>
+        <w:rPr>
+          <w:b/>
+          <w:sz w:val="28"/>
+          <w:lang w:val="es-ES"/>
+        </w:rPr>
+      </w:pPr>
+      <w:r>
+        <w:rPr>
+          <w:b/>
+          <w:sz w:val="28"/>
+          <w:lang w:val="es-ES"/>
+        </w:rPr>
+        <w:t>Consecuencia</w:t>
+      </w:r>
+    </w:p>
+    <w:p>
+      <w:pPr>
+        <w:jc w:val="both"/>
+        <w:rPr>
+          <w:sz w:val="24"/>
+          <w:lang w:val="es-ES"/>
+        </w:rPr>
+      </w:pPr>
+      <w:r>
+        <w:rPr>
+          <w:sz w:val="24"/>
+          <w:lang w:val="es-ES"/>
+        </w:rPr>
+        <w:t>Más de tres o cuatro parámetros para un método existe en este proyecto, en lugar de esto puede ser reemplazados por un objeto. En este caso hace que la lectura del código no se la mejor para su entendimiento, ya que abarca una línea extensa y no deja leer con fluidez.</w:t>
+      </w:r>
+    </w:p>
+    <w:p>
+      <w:pPr>
+        <w:rPr>
+          <w:b/>
+          <w:sz w:val="28"/>
+          <w:lang w:val="es-ES"/>
+        </w:rPr>
+      </w:pPr>
+      <w:r>
+        <w:rPr>
+          <w:b/>
+          <w:sz w:val="28"/>
+          <w:lang w:val="es-ES"/>
+        </w:rPr>
+        <w:t>Técnicas de refactorización</w:t>
+      </w:r>
+      <w:r>
+        <w:rPr>
+          <w:b/>
+          <w:sz w:val="28"/>
+          <w:lang w:val="es-ES"/>
+        </w:rPr>
+        <w:t xml:space="preserve"> que se pueden usar</w:t>
+      </w:r>
+    </w:p>
+    <w:p>
+      <w:pPr>
+        <w:pStyle w:val="Prrafodelista"/>
+        <w:numPr>
+          <w:ilvl w:val="0"/>
+          <w:numId w:val="5"/>
+        </w:numPr>
+        <w:rPr>
+          <w:sz w:val="28"/>
+          <w:lang w:val="es-ES"/>
+        </w:rPr>
+      </w:pPr>
+      <w:r>
+        <w:rPr>
+          <w:sz w:val="28"/>
+          <w:lang w:val="es-ES"/>
+        </w:rPr>
+        <w:t xml:space="preserve">Preserve </w:t>
+      </w:r>
+      <w:proofErr w:type="spellStart"/>
+      <w:r>
+        <w:rPr>
+          <w:sz w:val="28"/>
+          <w:lang w:val="es-ES"/>
+        </w:rPr>
+        <w:t>Whole</w:t>
+      </w:r>
+      <w:proofErr w:type="spellEnd"/>
+      <w:r>
+        <w:rPr>
+          <w:sz w:val="28"/>
+          <w:lang w:val="es-ES"/>
+        </w:rPr>
+        <w:t xml:space="preserve"> </w:t>
+      </w:r>
+      <w:proofErr w:type="spellStart"/>
+      <w:r>
+        <w:rPr>
+          <w:sz w:val="28"/>
+          <w:lang w:val="es-ES"/>
+        </w:rPr>
+        <w:t>Object</w:t>
+      </w:r>
+      <w:proofErr w:type="spellEnd"/>
+    </w:p>
+    <w:p>
+      <w:pPr>
+        <w:pStyle w:val="Prrafodelista"/>
+        <w:numPr>
+          <w:ilvl w:val="0"/>
+          <w:numId w:val="5"/>
+        </w:numPr>
+        <w:rPr>
+          <w:sz w:val="28"/>
+          <w:lang w:val="es-ES"/>
+        </w:rPr>
+      </w:pPr>
+      <w:proofErr w:type="spellStart"/>
+      <w:r>
+        <w:rPr>
+          <w:sz w:val="28"/>
+          <w:lang w:val="es-ES"/>
+        </w:rPr>
+        <w:t>Indroduce</w:t>
+      </w:r>
+      <w:proofErr w:type="spellEnd"/>
+      <w:r>
+        <w:rPr>
+          <w:sz w:val="28"/>
+          <w:lang w:val="es-ES"/>
+        </w:rPr>
+        <w:t xml:space="preserve"> </w:t>
+      </w:r>
+      <w:proofErr w:type="spellStart"/>
+      <w:r>
+        <w:rPr>
+          <w:sz w:val="28"/>
+          <w:lang w:val="es-ES"/>
+        </w:rPr>
+        <w:t>Parameter</w:t>
+      </w:r>
+      <w:proofErr w:type="spellEnd"/>
+      <w:r>
+        <w:rPr>
+          <w:sz w:val="28"/>
+          <w:lang w:val="es-ES"/>
+        </w:rPr>
+        <w:t xml:space="preserve"> </w:t>
+      </w:r>
+      <w:proofErr w:type="spellStart"/>
+      <w:r>
+        <w:rPr>
+          <w:sz w:val="28"/>
+          <w:lang w:val="es-ES"/>
+        </w:rPr>
+        <w:t>Object</w:t>
+      </w:r>
+      <w:proofErr w:type="spellEnd"/>
+    </w:p>
+    <w:p>
+      <w:pPr>
+        <w:rPr>
+          <w:b/>
+          <w:sz w:val="28"/>
+          <w:lang w:val="es-ES"/>
+        </w:rPr>
+      </w:pPr>
+    </w:p>
+    <w:p>
+      <w:pPr>
+        <w:rPr>
+          <w:b/>
+          <w:sz w:val="28"/>
+          <w:lang w:val="es-ES"/>
+        </w:rPr>
+      </w:pPr>
+    </w:p>
+    <w:p>
+      <w:pPr>
+        <w:rPr>
+          <w:b/>
+          <w:sz w:val="28"/>
+          <w:lang w:val="es-ES"/>
+        </w:rPr>
+      </w:pPr>
+    </w:p>
+    <w:p>
+      <w:pPr>
+        <w:rPr>
+          <w:b/>
+          <w:sz w:val="28"/>
+          <w:lang w:val="es-ES"/>
+        </w:rPr>
+      </w:pPr>
+    </w:p>
+    <w:p>
+      <w:pPr>
+        <w:rPr>
+          <w:b/>
+          <w:sz w:val="28"/>
+          <w:lang w:val="es-ES"/>
+        </w:rPr>
+      </w:pPr>
+    </w:p>
+    <w:p>
+      <w:pPr>
+        <w:rPr>
+          <w:b/>
+          <w:sz w:val="28"/>
+          <w:lang w:val="es-ES"/>
+        </w:rPr>
+      </w:pPr>
+      <w:r>
+        <w:rPr>
+          <w:b/>
+          <w:sz w:val="28"/>
+          <w:lang w:val="es-ES"/>
+        </w:rPr>
+        <w:br w:type="page"/>
+      </w:r>
+    </w:p>
+    <w:p>
+      <w:pPr>
+        <w:pStyle w:val="Ttulo1"/>
+        <w:rPr>
+          <w:b/>
+          <w:color w:val="auto"/>
+          <w:sz w:val="28"/>
+          <w:lang w:val="es-ES"/>
+        </w:rPr>
+      </w:pPr>
+      <w:bookmarkStart w:id="16" w:name="_Toc60950044"/>
+      <w:bookmarkStart w:id="17" w:name="_Toc60953658"/>
+      <w:proofErr w:type="spellStart"/>
+      <w:r>
+        <w:rPr>
+          <w:b/>
+          <w:color w:val="auto"/>
+          <w:sz w:val="28"/>
+          <w:lang w:val="es-ES"/>
+        </w:rPr>
+        <w:lastRenderedPageBreak/>
+        <w:t>Inappropriate</w:t>
+      </w:r>
+      <w:proofErr w:type="spellEnd"/>
+      <w:r>
+        <w:rPr>
+          <w:b/>
+          <w:color w:val="auto"/>
+          <w:sz w:val="28"/>
+          <w:lang w:val="es-ES"/>
+        </w:rPr>
+        <w:t xml:space="preserve"> </w:t>
+      </w:r>
+      <w:proofErr w:type="spellStart"/>
+      <w:r>
+        <w:rPr>
+          <w:b/>
+          <w:color w:val="auto"/>
+          <w:sz w:val="28"/>
+          <w:lang w:val="es-ES"/>
+        </w:rPr>
+        <w:t>intimacy</w:t>
+      </w:r>
+      <w:bookmarkEnd w:id="16"/>
+      <w:bookmarkEnd w:id="17"/>
+      <w:proofErr w:type="spellEnd"/>
+    </w:p>
+    <w:p>
+      <w:pPr>
+        <w:rPr>
+          <w:lang w:val="es-ES"/>
+        </w:rPr>
+      </w:pPr>
+    </w:p>
+    <w:p>
+      <w:pPr>
+        <w:rPr>
+          <w:b/>
+          <w:sz w:val="28"/>
+          <w:lang w:val="es-ES"/>
+        </w:rPr>
+      </w:pPr>
+      <w:r>
+        <w:rPr>
+          <w:b/>
+          <w:noProof/>
+          <w:sz w:val="28"/>
+        </w:rPr>
+        <w:drawing>
+          <wp:inline distT="0" distB="0" distL="0" distR="0">
+            <wp:extent cx="4122420" cy="1210602"/>
+            <wp:effectExtent l="0" t="0" r="0" b="8890"/>
+            <wp:docPr id="40" name="Imagen 40"/>
+            <wp:cNvGraphicFramePr>
+              <a:graphicFrameLocks xmlns:a="http://schemas.openxmlformats.org/drawingml/2006/main" noChangeAspect="1"/>
+            </wp:cNvGraphicFramePr>
+            <a:graphic xmlns:a="http://schemas.openxmlformats.org/drawingml/2006/main">
+              <a:graphicData uri="http://schemas.openxmlformats.org/drawingml/2006/picture">
+                <pic:pic xmlns:pic="http://schemas.openxmlformats.org/drawingml/2006/picture">
+                  <pic:nvPicPr>
+                    <pic:cNvPr id="40" name="sueldo profesor.PNG"/>
+                    <pic:cNvPicPr/>
+                  </pic:nvPicPr>
+                  <pic:blipFill>
+                    <a:blip r:embed="rId15">
+                      <a:extLst>
+                        <a:ext uri="{28A0092B-C50C-407E-A947-70E740481C1C}">
+                          <a14:useLocalDpi xmlns:a14="http://schemas.microsoft.com/office/drawing/2010/main" val="0"/>
+                        </a:ext>
+                      </a:extLst>
+                    </a:blip>
+                    <a:stretch>
+                      <a:fillRect/>
+                    </a:stretch>
+                  </pic:blipFill>
+                  <pic:spPr>
+                    <a:xfrm>
+                      <a:off x="0" y="0"/>
+                      <a:ext cx="4143030" cy="1216654"/>
+                    </a:xfrm>
+                    <a:prstGeom prst="rect">
+                      <a:avLst/>
+                    </a:prstGeom>
+                  </pic:spPr>
+                </pic:pic>
+              </a:graphicData>
+            </a:graphic>
+          </wp:inline>
+        </w:drawing>
+      </w:r>
+    </w:p>
+    <w:p>
+      <w:pPr>
+        <w:rPr>
+          <w:b/>
+          <w:sz w:val="28"/>
+          <w:lang w:val="es-ES"/>
+        </w:rPr>
+      </w:pPr>
+      <w:r>
+        <w:rPr>
+          <w:b/>
+          <w:sz w:val="28"/>
+          <w:lang w:val="es-ES"/>
+        </w:rPr>
+        <w:t>Solución</w:t>
+      </w:r>
+    </w:p>
+    <w:p>
+      <w:pPr>
+        <w:rPr>
+          <w:b/>
+          <w:sz w:val="28"/>
+          <w:lang w:val="es-ES"/>
+        </w:rPr>
+      </w:pPr>
+      <w:r>
+        <w:rPr>
+          <w:b/>
+          <w:noProof/>
+          <w:sz w:val="28"/>
+        </w:rPr>
+        <w:drawing>
+          <wp:inline distT="0" distB="0" distL="0" distR="0">
+            <wp:extent cx="3642360" cy="3036124"/>
+            <wp:effectExtent l="0" t="0" r="0" b="0"/>
+            <wp:docPr id="49" name="Imagen 49"/>
+            <wp:cNvGraphicFramePr>
+              <a:graphicFrameLocks xmlns:a="http://schemas.openxmlformats.org/drawingml/2006/main" noChangeAspect="1"/>
+            </wp:cNvGraphicFramePr>
+            <a:graphic xmlns:a="http://schemas.openxmlformats.org/drawingml/2006/main">
+              <a:graphicData uri="http://schemas.openxmlformats.org/drawingml/2006/picture">
+                <pic:pic xmlns:pic="http://schemas.openxmlformats.org/drawingml/2006/picture">
+                  <pic:nvPicPr>
+                    <pic:cNvPr id="49" name="move.PNG"/>
+                    <pic:cNvPicPr/>
+                  </pic:nvPicPr>
+                  <pic:blipFill>
+                    <a:blip r:embed="rId16">
+                      <a:extLst>
+                        <a:ext uri="{28A0092B-C50C-407E-A947-70E740481C1C}">
+                          <a14:useLocalDpi xmlns:a14="http://schemas.microsoft.com/office/drawing/2010/main" val="0"/>
+                        </a:ext>
+                      </a:extLst>
+                    </a:blip>
+                    <a:stretch>
+                      <a:fillRect/>
+                    </a:stretch>
+                  </pic:blipFill>
+                  <pic:spPr>
+                    <a:xfrm>
+                      <a:off x="0" y="0"/>
+                      <a:ext cx="3653208" cy="3045167"/>
+                    </a:xfrm>
+                    <a:prstGeom prst="rect">
+                      <a:avLst/>
+                    </a:prstGeom>
+                  </pic:spPr>
+                </pic:pic>
+              </a:graphicData>
+            </a:graphic>
+          </wp:inline>
+        </w:drawing>
+      </w:r>
+    </w:p>
+    <w:p>
+      <w:pPr>
+        <w:rPr>
+          <w:b/>
+          <w:sz w:val="28"/>
+          <w:lang w:val="es-ES"/>
+        </w:rPr>
+      </w:pPr>
+      <w:r>
+        <w:rPr>
+          <w:b/>
+          <w:sz w:val="28"/>
+          <w:lang w:val="es-ES"/>
+        </w:rPr>
+        <w:t>Consecuencia</w:t>
+      </w:r>
+    </w:p>
+    <w:p>
+      <w:pPr>
+        <w:jc w:val="both"/>
+        <w:rPr>
+          <w:sz w:val="28"/>
+          <w:lang w:val="es-ES"/>
+        </w:rPr>
+      </w:pPr>
+      <w:r>
+        <w:rPr>
+          <w:sz w:val="28"/>
+          <w:lang w:val="es-ES"/>
+        </w:rPr>
+        <w:t>Esta clase utiliza los campos de otra clase,</w:t>
+      </w:r>
+      <w:r>
+        <w:rPr>
+          <w:sz w:val="28"/>
+          <w:lang w:val="es-ES"/>
+        </w:rPr>
+        <w:t xml:space="preserve"> por lo que siguiendo la buenas practicas; una buena clase debe saber lo menos que se pueden hacer. Teniendo el código así marea un poco al leer en la clase que lo utiliza y no se está aprovechando el paradigma POO; encapsulamiento.</w:t>
+      </w:r>
+    </w:p>
+    <w:p>
+      <w:pPr>
+        <w:rPr>
+          <w:b/>
+          <w:sz w:val="28"/>
+          <w:lang w:val="es-ES"/>
+        </w:rPr>
+      </w:pPr>
+      <w:r>
+        <w:rPr>
+          <w:b/>
+          <w:sz w:val="28"/>
+          <w:lang w:val="es-ES"/>
+        </w:rPr>
+        <w:t>Técnicas de refactorización</w:t>
+      </w:r>
+      <w:r>
+        <w:rPr>
+          <w:b/>
+          <w:sz w:val="28"/>
+          <w:lang w:val="es-ES"/>
+        </w:rPr>
+        <w:t xml:space="preserve"> que se pueden usar</w:t>
+      </w:r>
+    </w:p>
+    <w:p>
+      <w:pPr>
+        <w:pStyle w:val="Prrafodelista"/>
+        <w:numPr>
+          <w:ilvl w:val="0"/>
+          <w:numId w:val="6"/>
+        </w:numPr>
+        <w:rPr>
+          <w:sz w:val="24"/>
+          <w:lang w:val="es-ES"/>
+        </w:rPr>
+      </w:pPr>
+      <w:proofErr w:type="spellStart"/>
+      <w:r>
+        <w:rPr>
+          <w:sz w:val="24"/>
+          <w:lang w:val="es-ES"/>
+        </w:rPr>
+        <w:t>Extract</w:t>
+      </w:r>
+      <w:proofErr w:type="spellEnd"/>
+      <w:r>
+        <w:rPr>
+          <w:sz w:val="24"/>
+          <w:lang w:val="es-ES"/>
+        </w:rPr>
+        <w:t xml:space="preserve"> </w:t>
+      </w:r>
+      <w:proofErr w:type="spellStart"/>
+      <w:r>
+        <w:rPr>
+          <w:sz w:val="24"/>
+          <w:lang w:val="es-ES"/>
+        </w:rPr>
+        <w:t>class</w:t>
+      </w:r>
+      <w:proofErr w:type="spellEnd"/>
+    </w:p>
+    <w:p>
+      <w:pPr>
+        <w:pStyle w:val="Prrafodelista"/>
+        <w:numPr>
+          <w:ilvl w:val="0"/>
+          <w:numId w:val="6"/>
+        </w:numPr>
+        <w:rPr>
+          <w:sz w:val="24"/>
+          <w:lang w:val="es-ES"/>
+        </w:rPr>
+      </w:pPr>
+      <w:proofErr w:type="spellStart"/>
+      <w:r>
+        <w:rPr>
+          <w:sz w:val="24"/>
+          <w:lang w:val="es-ES"/>
+        </w:rPr>
+        <w:t>Hide</w:t>
+      </w:r>
+      <w:proofErr w:type="spellEnd"/>
+      <w:r>
+        <w:rPr>
+          <w:sz w:val="24"/>
+          <w:lang w:val="es-ES"/>
+        </w:rPr>
+        <w:t xml:space="preserve"> </w:t>
+      </w:r>
+      <w:proofErr w:type="spellStart"/>
+      <w:r>
+        <w:rPr>
+          <w:sz w:val="24"/>
+          <w:lang w:val="es-ES"/>
+        </w:rPr>
+        <w:t>delegate</w:t>
+      </w:r>
+      <w:proofErr w:type="spellEnd"/>
+    </w:p>
+    <w:p>
+      <w:pPr>
+        <w:pStyle w:val="Prrafodelista"/>
+        <w:numPr>
+          <w:ilvl w:val="0"/>
+          <w:numId w:val="6"/>
+        </w:numPr>
+        <w:rPr>
+          <w:sz w:val="24"/>
+          <w:lang w:val="es-ES"/>
+        </w:rPr>
+      </w:pPr>
+      <w:proofErr w:type="spellStart"/>
+      <w:r>
+        <w:rPr>
+          <w:sz w:val="24"/>
+          <w:lang w:val="es-ES"/>
+        </w:rPr>
+        <w:t>Metodo</w:t>
+      </w:r>
+      <w:proofErr w:type="spellEnd"/>
+      <w:r>
+        <w:rPr>
+          <w:sz w:val="24"/>
+          <w:lang w:val="es-ES"/>
+        </w:rPr>
+        <w:t xml:space="preserve"> </w:t>
+      </w:r>
+      <w:proofErr w:type="spellStart"/>
+      <w:r>
+        <w:rPr>
+          <w:sz w:val="24"/>
+          <w:lang w:val="es-ES"/>
+        </w:rPr>
+        <w:t>Move</w:t>
+      </w:r>
+      <w:proofErr w:type="spellEnd"/>
+    </w:p>
+    <w:p>
+      <w:pPr>
+        <w:rPr>
+          <w:b/>
+          <w:sz w:val="28"/>
+          <w:lang w:val="es-ES"/>
+        </w:rPr>
+      </w:pPr>
     </w:p>
     <w:sectPr>
       <w:pgSz w:w="12240" w:h="15840"/>
@@ -4237,6 +7490,680 @@
     </w:sectPr>
   </w:body>
 </w:document>
+</file>
+
+<file path=word/numbering.xml><?xml version="1.0" encoding="utf-8"?>
+<w:numbering xmlns:wpc="http://schemas.microsoft.com/office/word/2010/wordprocessingCanvas" xmlns:cx="http://schemas.microsoft.com/office/drawing/2014/chartex" xmlns:mc="http://schemas.openxmlformats.org/markup-compatibility/2006" xmlns:o="urn:schemas-microsoft-com:office:office" xmlns:r="http://schemas.openxmlformats.org/officeDocument/2006/relationships" xmlns:m="http://schemas.openxmlformats.org/officeDocument/2006/math" xmlns:v="urn:schemas-microsoft-com:vml" xmlns:wp14="http://schemas.microsoft.com/office/word/2010/wordprocessingDrawing" xmlns:wp="http://schemas.openxmlformats.org/drawingml/2006/wordprocessingDrawing" xmlns:w10="urn:schemas-microsoft-com:office:word" xmlns:w="http://schemas.openxmlformats.org/wordprocessingml/2006/main" xmlns:w14="http://schemas.microsoft.com/office/word/2010/wordml" xmlns:w15="http://schemas.microsoft.com/office/word/2012/wordml" xmlns:w16se="http://schemas.microsoft.com/office/word/2015/wordml/symex" xmlns:wpg="http://schemas.microsoft.com/office/word/2010/wordprocessingGroup" xmlns:wpi="http://schemas.microsoft.com/office/word/2010/wordprocessingInk" xmlns:wne="http://schemas.microsoft.com/office/word/2006/wordml" xmlns:wps="http://schemas.microsoft.com/office/word/2010/wordprocessingShape" mc:Ignorable="w14 w15 w16se wp14">
+  <w:abstractNum w:abstractNumId="0" w15:restartNumberingAfterBreak="0">
+    <w:nsid w:val="01750F24"/>
+    <w:multiLevelType w:val="hybridMultilevel"/>
+    <w:tmpl w:val="FE968286"/>
+    <w:lvl w:ilvl="0" w:tplc="04090001">
+      <w:start w:val="1"/>
+      <w:numFmt w:val="bullet"/>
+      <w:lvlText w:val=""/>
+      <w:lvlJc w:val="left"/>
+      <w:pPr>
+        <w:ind w:left="720" w:hanging="360"/>
+      </w:pPr>
+      <w:rPr>
+        <w:rFonts w:ascii="Symbol" w:hAnsi="Symbol" w:hint="default"/>
+      </w:rPr>
+    </w:lvl>
+    <w:lvl w:ilvl="1" w:tplc="04090003" w:tentative="1">
+      <w:start w:val="1"/>
+      <w:numFmt w:val="bullet"/>
+      <w:lvlText w:val="o"/>
+      <w:lvlJc w:val="left"/>
+      <w:pPr>
+        <w:ind w:left="1440" w:hanging="360"/>
+      </w:pPr>
+      <w:rPr>
+        <w:rFonts w:ascii="Courier New" w:hAnsi="Courier New" w:cs="Courier New" w:hint="default"/>
+      </w:rPr>
+    </w:lvl>
+    <w:lvl w:ilvl="2" w:tplc="04090005" w:tentative="1">
+      <w:start w:val="1"/>
+      <w:numFmt w:val="bullet"/>
+      <w:lvlText w:val=""/>
+      <w:lvlJc w:val="left"/>
+      <w:pPr>
+        <w:ind w:left="2160" w:hanging="360"/>
+      </w:pPr>
+      <w:rPr>
+        <w:rFonts w:ascii="Wingdings" w:hAnsi="Wingdings" w:hint="default"/>
+      </w:rPr>
+    </w:lvl>
+    <w:lvl w:ilvl="3" w:tplc="04090001" w:tentative="1">
+      <w:start w:val="1"/>
+      <w:numFmt w:val="bullet"/>
+      <w:lvlText w:val=""/>
+      <w:lvlJc w:val="left"/>
+      <w:pPr>
+        <w:ind w:left="2880" w:hanging="360"/>
+      </w:pPr>
+      <w:rPr>
+        <w:rFonts w:ascii="Symbol" w:hAnsi="Symbol" w:hint="default"/>
+      </w:rPr>
+    </w:lvl>
+    <w:lvl w:ilvl="4" w:tplc="04090003" w:tentative="1">
+      <w:start w:val="1"/>
+      <w:numFmt w:val="bullet"/>
+      <w:lvlText w:val="o"/>
+      <w:lvlJc w:val="left"/>
+      <w:pPr>
+        <w:ind w:left="3600" w:hanging="360"/>
+      </w:pPr>
+      <w:rPr>
+        <w:rFonts w:ascii="Courier New" w:hAnsi="Courier New" w:cs="Courier New" w:hint="default"/>
+      </w:rPr>
+    </w:lvl>
+    <w:lvl w:ilvl="5" w:tplc="04090005" w:tentative="1">
+      <w:start w:val="1"/>
+      <w:numFmt w:val="bullet"/>
+      <w:lvlText w:val=""/>
+      <w:lvlJc w:val="left"/>
+      <w:pPr>
+        <w:ind w:left="4320" w:hanging="360"/>
+      </w:pPr>
+      <w:rPr>
+        <w:rFonts w:ascii="Wingdings" w:hAnsi="Wingdings" w:hint="default"/>
+      </w:rPr>
+    </w:lvl>
+    <w:lvl w:ilvl="6" w:tplc="04090001" w:tentative="1">
+      <w:start w:val="1"/>
+      <w:numFmt w:val="bullet"/>
+      <w:lvlText w:val=""/>
+      <w:lvlJc w:val="left"/>
+      <w:pPr>
+        <w:ind w:left="5040" w:hanging="360"/>
+      </w:pPr>
+      <w:rPr>
+        <w:rFonts w:ascii="Symbol" w:hAnsi="Symbol" w:hint="default"/>
+      </w:rPr>
+    </w:lvl>
+    <w:lvl w:ilvl="7" w:tplc="04090003" w:tentative="1">
+      <w:start w:val="1"/>
+      <w:numFmt w:val="bullet"/>
+      <w:lvlText w:val="o"/>
+      <w:lvlJc w:val="left"/>
+      <w:pPr>
+        <w:ind w:left="5760" w:hanging="360"/>
+      </w:pPr>
+      <w:rPr>
+        <w:rFonts w:ascii="Courier New" w:hAnsi="Courier New" w:cs="Courier New" w:hint="default"/>
+      </w:rPr>
+    </w:lvl>
+    <w:lvl w:ilvl="8" w:tplc="04090005" w:tentative="1">
+      <w:start w:val="1"/>
+      <w:numFmt w:val="bullet"/>
+      <w:lvlText w:val=""/>
+      <w:lvlJc w:val="left"/>
+      <w:pPr>
+        <w:ind w:left="6480" w:hanging="360"/>
+      </w:pPr>
+      <w:rPr>
+        <w:rFonts w:ascii="Wingdings" w:hAnsi="Wingdings" w:hint="default"/>
+      </w:rPr>
+    </w:lvl>
+  </w:abstractNum>
+  <w:abstractNum w:abstractNumId="1" w15:restartNumberingAfterBreak="0">
+    <w:nsid w:val="342D66E4"/>
+    <w:multiLevelType w:val="hybridMultilevel"/>
+    <w:tmpl w:val="0E320694"/>
+    <w:lvl w:ilvl="0" w:tplc="04090001">
+      <w:start w:val="1"/>
+      <w:numFmt w:val="bullet"/>
+      <w:lvlText w:val=""/>
+      <w:lvlJc w:val="left"/>
+      <w:pPr>
+        <w:ind w:left="720" w:hanging="360"/>
+      </w:pPr>
+      <w:rPr>
+        <w:rFonts w:ascii="Symbol" w:hAnsi="Symbol" w:hint="default"/>
+      </w:rPr>
+    </w:lvl>
+    <w:lvl w:ilvl="1" w:tplc="04090003" w:tentative="1">
+      <w:start w:val="1"/>
+      <w:numFmt w:val="bullet"/>
+      <w:lvlText w:val="o"/>
+      <w:lvlJc w:val="left"/>
+      <w:pPr>
+        <w:ind w:left="1440" w:hanging="360"/>
+      </w:pPr>
+      <w:rPr>
+        <w:rFonts w:ascii="Courier New" w:hAnsi="Courier New" w:cs="Courier New" w:hint="default"/>
+      </w:rPr>
+    </w:lvl>
+    <w:lvl w:ilvl="2" w:tplc="04090005" w:tentative="1">
+      <w:start w:val="1"/>
+      <w:numFmt w:val="bullet"/>
+      <w:lvlText w:val=""/>
+      <w:lvlJc w:val="left"/>
+      <w:pPr>
+        <w:ind w:left="2160" w:hanging="360"/>
+      </w:pPr>
+      <w:rPr>
+        <w:rFonts w:ascii="Wingdings" w:hAnsi="Wingdings" w:hint="default"/>
+      </w:rPr>
+    </w:lvl>
+    <w:lvl w:ilvl="3" w:tplc="04090001" w:tentative="1">
+      <w:start w:val="1"/>
+      <w:numFmt w:val="bullet"/>
+      <w:lvlText w:val=""/>
+      <w:lvlJc w:val="left"/>
+      <w:pPr>
+        <w:ind w:left="2880" w:hanging="360"/>
+      </w:pPr>
+      <w:rPr>
+        <w:rFonts w:ascii="Symbol" w:hAnsi="Symbol" w:hint="default"/>
+      </w:rPr>
+    </w:lvl>
+    <w:lvl w:ilvl="4" w:tplc="04090003" w:tentative="1">
+      <w:start w:val="1"/>
+      <w:numFmt w:val="bullet"/>
+      <w:lvlText w:val="o"/>
+      <w:lvlJc w:val="left"/>
+      <w:pPr>
+        <w:ind w:left="3600" w:hanging="360"/>
+      </w:pPr>
+      <w:rPr>
+        <w:rFonts w:ascii="Courier New" w:hAnsi="Courier New" w:cs="Courier New" w:hint="default"/>
+      </w:rPr>
+    </w:lvl>
+    <w:lvl w:ilvl="5" w:tplc="04090005" w:tentative="1">
+      <w:start w:val="1"/>
+      <w:numFmt w:val="bullet"/>
+      <w:lvlText w:val=""/>
+      <w:lvlJc w:val="left"/>
+      <w:pPr>
+        <w:ind w:left="4320" w:hanging="360"/>
+      </w:pPr>
+      <w:rPr>
+        <w:rFonts w:ascii="Wingdings" w:hAnsi="Wingdings" w:hint="default"/>
+      </w:rPr>
+    </w:lvl>
+    <w:lvl w:ilvl="6" w:tplc="04090001" w:tentative="1">
+      <w:start w:val="1"/>
+      <w:numFmt w:val="bullet"/>
+      <w:lvlText w:val=""/>
+      <w:lvlJc w:val="left"/>
+      <w:pPr>
+        <w:ind w:left="5040" w:hanging="360"/>
+      </w:pPr>
+      <w:rPr>
+        <w:rFonts w:ascii="Symbol" w:hAnsi="Symbol" w:hint="default"/>
+      </w:rPr>
+    </w:lvl>
+    <w:lvl w:ilvl="7" w:tplc="04090003" w:tentative="1">
+      <w:start w:val="1"/>
+      <w:numFmt w:val="bullet"/>
+      <w:lvlText w:val="o"/>
+      <w:lvlJc w:val="left"/>
+      <w:pPr>
+        <w:ind w:left="5760" w:hanging="360"/>
+      </w:pPr>
+      <w:rPr>
+        <w:rFonts w:ascii="Courier New" w:hAnsi="Courier New" w:cs="Courier New" w:hint="default"/>
+      </w:rPr>
+    </w:lvl>
+    <w:lvl w:ilvl="8" w:tplc="04090005" w:tentative="1">
+      <w:start w:val="1"/>
+      <w:numFmt w:val="bullet"/>
+      <w:lvlText w:val=""/>
+      <w:lvlJc w:val="left"/>
+      <w:pPr>
+        <w:ind w:left="6480" w:hanging="360"/>
+      </w:pPr>
+      <w:rPr>
+        <w:rFonts w:ascii="Wingdings" w:hAnsi="Wingdings" w:hint="default"/>
+      </w:rPr>
+    </w:lvl>
+  </w:abstractNum>
+  <w:abstractNum w:abstractNumId="2" w15:restartNumberingAfterBreak="0">
+    <w:nsid w:val="3516445D"/>
+    <w:multiLevelType w:val="hybridMultilevel"/>
+    <w:tmpl w:val="E6503786"/>
+    <w:lvl w:ilvl="0" w:tplc="04090001">
+      <w:start w:val="1"/>
+      <w:numFmt w:val="bullet"/>
+      <w:lvlText w:val=""/>
+      <w:lvlJc w:val="left"/>
+      <w:pPr>
+        <w:ind w:left="720" w:hanging="360"/>
+      </w:pPr>
+      <w:rPr>
+        <w:rFonts w:ascii="Symbol" w:hAnsi="Symbol" w:hint="default"/>
+      </w:rPr>
+    </w:lvl>
+    <w:lvl w:ilvl="1" w:tplc="04090003" w:tentative="1">
+      <w:start w:val="1"/>
+      <w:numFmt w:val="bullet"/>
+      <w:lvlText w:val="o"/>
+      <w:lvlJc w:val="left"/>
+      <w:pPr>
+        <w:ind w:left="1440" w:hanging="360"/>
+      </w:pPr>
+      <w:rPr>
+        <w:rFonts w:ascii="Courier New" w:hAnsi="Courier New" w:cs="Courier New" w:hint="default"/>
+      </w:rPr>
+    </w:lvl>
+    <w:lvl w:ilvl="2" w:tplc="04090005" w:tentative="1">
+      <w:start w:val="1"/>
+      <w:numFmt w:val="bullet"/>
+      <w:lvlText w:val=""/>
+      <w:lvlJc w:val="left"/>
+      <w:pPr>
+        <w:ind w:left="2160" w:hanging="360"/>
+      </w:pPr>
+      <w:rPr>
+        <w:rFonts w:ascii="Wingdings" w:hAnsi="Wingdings" w:hint="default"/>
+      </w:rPr>
+    </w:lvl>
+    <w:lvl w:ilvl="3" w:tplc="04090001" w:tentative="1">
+      <w:start w:val="1"/>
+      <w:numFmt w:val="bullet"/>
+      <w:lvlText w:val=""/>
+      <w:lvlJc w:val="left"/>
+      <w:pPr>
+        <w:ind w:left="2880" w:hanging="360"/>
+      </w:pPr>
+      <w:rPr>
+        <w:rFonts w:ascii="Symbol" w:hAnsi="Symbol" w:hint="default"/>
+      </w:rPr>
+    </w:lvl>
+    <w:lvl w:ilvl="4" w:tplc="04090003" w:tentative="1">
+      <w:start w:val="1"/>
+      <w:numFmt w:val="bullet"/>
+      <w:lvlText w:val="o"/>
+      <w:lvlJc w:val="left"/>
+      <w:pPr>
+        <w:ind w:left="3600" w:hanging="360"/>
+      </w:pPr>
+      <w:rPr>
+        <w:rFonts w:ascii="Courier New" w:hAnsi="Courier New" w:cs="Courier New" w:hint="default"/>
+      </w:rPr>
+    </w:lvl>
+    <w:lvl w:ilvl="5" w:tplc="04090005" w:tentative="1">
+      <w:start w:val="1"/>
+      <w:numFmt w:val="bullet"/>
+      <w:lvlText w:val=""/>
+      <w:lvlJc w:val="left"/>
+      <w:pPr>
+        <w:ind w:left="4320" w:hanging="360"/>
+      </w:pPr>
+      <w:rPr>
+        <w:rFonts w:ascii="Wingdings" w:hAnsi="Wingdings" w:hint="default"/>
+      </w:rPr>
+    </w:lvl>
+    <w:lvl w:ilvl="6" w:tplc="04090001" w:tentative="1">
+      <w:start w:val="1"/>
+      <w:numFmt w:val="bullet"/>
+      <w:lvlText w:val=""/>
+      <w:lvlJc w:val="left"/>
+      <w:pPr>
+        <w:ind w:left="5040" w:hanging="360"/>
+      </w:pPr>
+      <w:rPr>
+        <w:rFonts w:ascii="Symbol" w:hAnsi="Symbol" w:hint="default"/>
+      </w:rPr>
+    </w:lvl>
+    <w:lvl w:ilvl="7" w:tplc="04090003" w:tentative="1">
+      <w:start w:val="1"/>
+      <w:numFmt w:val="bullet"/>
+      <w:lvlText w:val="o"/>
+      <w:lvlJc w:val="left"/>
+      <w:pPr>
+        <w:ind w:left="5760" w:hanging="360"/>
+      </w:pPr>
+      <w:rPr>
+        <w:rFonts w:ascii="Courier New" w:hAnsi="Courier New" w:cs="Courier New" w:hint="default"/>
+      </w:rPr>
+    </w:lvl>
+    <w:lvl w:ilvl="8" w:tplc="04090005" w:tentative="1">
+      <w:start w:val="1"/>
+      <w:numFmt w:val="bullet"/>
+      <w:lvlText w:val=""/>
+      <w:lvlJc w:val="left"/>
+      <w:pPr>
+        <w:ind w:left="6480" w:hanging="360"/>
+      </w:pPr>
+      <w:rPr>
+        <w:rFonts w:ascii="Wingdings" w:hAnsi="Wingdings" w:hint="default"/>
+      </w:rPr>
+    </w:lvl>
+  </w:abstractNum>
+  <w:abstractNum w:abstractNumId="3" w15:restartNumberingAfterBreak="0">
+    <w:nsid w:val="4BCA3D5F"/>
+    <w:multiLevelType w:val="hybridMultilevel"/>
+    <w:tmpl w:val="52C48584"/>
+    <w:lvl w:ilvl="0" w:tplc="0409000F">
+      <w:start w:val="1"/>
+      <w:numFmt w:val="decimal"/>
+      <w:lvlText w:val="%1."/>
+      <w:lvlJc w:val="left"/>
+      <w:pPr>
+        <w:ind w:left="720" w:hanging="360"/>
+      </w:pPr>
+    </w:lvl>
+    <w:lvl w:ilvl="1" w:tplc="04090019" w:tentative="1">
+      <w:start w:val="1"/>
+      <w:numFmt w:val="lowerLetter"/>
+      <w:lvlText w:val="%2."/>
+      <w:lvlJc w:val="left"/>
+      <w:pPr>
+        <w:ind w:left="1440" w:hanging="360"/>
+      </w:pPr>
+    </w:lvl>
+    <w:lvl w:ilvl="2" w:tplc="0409001B" w:tentative="1">
+      <w:start w:val="1"/>
+      <w:numFmt w:val="lowerRoman"/>
+      <w:lvlText w:val="%3."/>
+      <w:lvlJc w:val="right"/>
+      <w:pPr>
+        <w:ind w:left="2160" w:hanging="180"/>
+      </w:pPr>
+    </w:lvl>
+    <w:lvl w:ilvl="3" w:tplc="0409000F" w:tentative="1">
+      <w:start w:val="1"/>
+      <w:numFmt w:val="decimal"/>
+      <w:lvlText w:val="%4."/>
+      <w:lvlJc w:val="left"/>
+      <w:pPr>
+        <w:ind w:left="2880" w:hanging="360"/>
+      </w:pPr>
+    </w:lvl>
+    <w:lvl w:ilvl="4" w:tplc="04090019" w:tentative="1">
+      <w:start w:val="1"/>
+      <w:numFmt w:val="lowerLetter"/>
+      <w:lvlText w:val="%5."/>
+      <w:lvlJc w:val="left"/>
+      <w:pPr>
+        <w:ind w:left="3600" w:hanging="360"/>
+      </w:pPr>
+    </w:lvl>
+    <w:lvl w:ilvl="5" w:tplc="0409001B" w:tentative="1">
+      <w:start w:val="1"/>
+      <w:numFmt w:val="lowerRoman"/>
+      <w:lvlText w:val="%6."/>
+      <w:lvlJc w:val="right"/>
+      <w:pPr>
+        <w:ind w:left="4320" w:hanging="180"/>
+      </w:pPr>
+    </w:lvl>
+    <w:lvl w:ilvl="6" w:tplc="0409000F" w:tentative="1">
+      <w:start w:val="1"/>
+      <w:numFmt w:val="decimal"/>
+      <w:lvlText w:val="%7."/>
+      <w:lvlJc w:val="left"/>
+      <w:pPr>
+        <w:ind w:left="5040" w:hanging="360"/>
+      </w:pPr>
+    </w:lvl>
+    <w:lvl w:ilvl="7" w:tplc="04090019" w:tentative="1">
+      <w:start w:val="1"/>
+      <w:numFmt w:val="lowerLetter"/>
+      <w:lvlText w:val="%8."/>
+      <w:lvlJc w:val="left"/>
+      <w:pPr>
+        <w:ind w:left="5760" w:hanging="360"/>
+      </w:pPr>
+    </w:lvl>
+    <w:lvl w:ilvl="8" w:tplc="0409001B" w:tentative="1">
+      <w:start w:val="1"/>
+      <w:numFmt w:val="lowerRoman"/>
+      <w:lvlText w:val="%9."/>
+      <w:lvlJc w:val="right"/>
+      <w:pPr>
+        <w:ind w:left="6480" w:hanging="180"/>
+      </w:pPr>
+    </w:lvl>
+  </w:abstractNum>
+  <w:abstractNum w:abstractNumId="4" w15:restartNumberingAfterBreak="0">
+    <w:nsid w:val="69261886"/>
+    <w:multiLevelType w:val="hybridMultilevel"/>
+    <w:tmpl w:val="B31E3B00"/>
+    <w:lvl w:ilvl="0" w:tplc="04090001">
+      <w:start w:val="1"/>
+      <w:numFmt w:val="bullet"/>
+      <w:lvlText w:val=""/>
+      <w:lvlJc w:val="left"/>
+      <w:pPr>
+        <w:ind w:left="720" w:hanging="360"/>
+      </w:pPr>
+      <w:rPr>
+        <w:rFonts w:ascii="Symbol" w:hAnsi="Symbol" w:hint="default"/>
+      </w:rPr>
+    </w:lvl>
+    <w:lvl w:ilvl="1" w:tplc="04090003" w:tentative="1">
+      <w:start w:val="1"/>
+      <w:numFmt w:val="bullet"/>
+      <w:lvlText w:val="o"/>
+      <w:lvlJc w:val="left"/>
+      <w:pPr>
+        <w:ind w:left="1440" w:hanging="360"/>
+      </w:pPr>
+      <w:rPr>
+        <w:rFonts w:ascii="Courier New" w:hAnsi="Courier New" w:cs="Courier New" w:hint="default"/>
+      </w:rPr>
+    </w:lvl>
+    <w:lvl w:ilvl="2" w:tplc="04090005" w:tentative="1">
+      <w:start w:val="1"/>
+      <w:numFmt w:val="bullet"/>
+      <w:lvlText w:val=""/>
+      <w:lvlJc w:val="left"/>
+      <w:pPr>
+        <w:ind w:left="2160" w:hanging="360"/>
+      </w:pPr>
+      <w:rPr>
+        <w:rFonts w:ascii="Wingdings" w:hAnsi="Wingdings" w:hint="default"/>
+      </w:rPr>
+    </w:lvl>
+    <w:lvl w:ilvl="3" w:tplc="04090001" w:tentative="1">
+      <w:start w:val="1"/>
+      <w:numFmt w:val="bullet"/>
+      <w:lvlText w:val=""/>
+      <w:lvlJc w:val="left"/>
+      <w:pPr>
+        <w:ind w:left="2880" w:hanging="360"/>
+      </w:pPr>
+      <w:rPr>
+        <w:rFonts w:ascii="Symbol" w:hAnsi="Symbol" w:hint="default"/>
+      </w:rPr>
+    </w:lvl>
+    <w:lvl w:ilvl="4" w:tplc="04090003" w:tentative="1">
+      <w:start w:val="1"/>
+      <w:numFmt w:val="bullet"/>
+      <w:lvlText w:val="o"/>
+      <w:lvlJc w:val="left"/>
+      <w:pPr>
+        <w:ind w:left="3600" w:hanging="360"/>
+      </w:pPr>
+      <w:rPr>
+        <w:rFonts w:ascii="Courier New" w:hAnsi="Courier New" w:cs="Courier New" w:hint="default"/>
+      </w:rPr>
+    </w:lvl>
+    <w:lvl w:ilvl="5" w:tplc="04090005" w:tentative="1">
+      <w:start w:val="1"/>
+      <w:numFmt w:val="bullet"/>
+      <w:lvlText w:val=""/>
+      <w:lvlJc w:val="left"/>
+      <w:pPr>
+        <w:ind w:left="4320" w:hanging="360"/>
+      </w:pPr>
+      <w:rPr>
+        <w:rFonts w:ascii="Wingdings" w:hAnsi="Wingdings" w:hint="default"/>
+      </w:rPr>
+    </w:lvl>
+    <w:lvl w:ilvl="6" w:tplc="04090001" w:tentative="1">
+      <w:start w:val="1"/>
+      <w:numFmt w:val="bullet"/>
+      <w:lvlText w:val=""/>
+      <w:lvlJc w:val="left"/>
+      <w:pPr>
+        <w:ind w:left="5040" w:hanging="360"/>
+      </w:pPr>
+      <w:rPr>
+        <w:rFonts w:ascii="Symbol" w:hAnsi="Symbol" w:hint="default"/>
+      </w:rPr>
+    </w:lvl>
+    <w:lvl w:ilvl="7" w:tplc="04090003" w:tentative="1">
+      <w:start w:val="1"/>
+      <w:numFmt w:val="bullet"/>
+      <w:lvlText w:val="o"/>
+      <w:lvlJc w:val="left"/>
+      <w:pPr>
+        <w:ind w:left="5760" w:hanging="360"/>
+      </w:pPr>
+      <w:rPr>
+        <w:rFonts w:ascii="Courier New" w:hAnsi="Courier New" w:cs="Courier New" w:hint="default"/>
+      </w:rPr>
+    </w:lvl>
+    <w:lvl w:ilvl="8" w:tplc="04090005" w:tentative="1">
+      <w:start w:val="1"/>
+      <w:numFmt w:val="bullet"/>
+      <w:lvlText w:val=""/>
+      <w:lvlJc w:val="left"/>
+      <w:pPr>
+        <w:ind w:left="6480" w:hanging="360"/>
+      </w:pPr>
+      <w:rPr>
+        <w:rFonts w:ascii="Wingdings" w:hAnsi="Wingdings" w:hint="default"/>
+      </w:rPr>
+    </w:lvl>
+  </w:abstractNum>
+  <w:abstractNum w:abstractNumId="5" w15:restartNumberingAfterBreak="0">
+    <w:nsid w:val="725B6752"/>
+    <w:multiLevelType w:val="hybridMultilevel"/>
+    <w:tmpl w:val="1CA64BA4"/>
+    <w:lvl w:ilvl="0" w:tplc="04090001">
+      <w:start w:val="1"/>
+      <w:numFmt w:val="bullet"/>
+      <w:lvlText w:val=""/>
+      <w:lvlJc w:val="left"/>
+      <w:pPr>
+        <w:ind w:left="720" w:hanging="360"/>
+      </w:pPr>
+      <w:rPr>
+        <w:rFonts w:ascii="Symbol" w:hAnsi="Symbol" w:hint="default"/>
+      </w:rPr>
+    </w:lvl>
+    <w:lvl w:ilvl="1" w:tplc="04090003" w:tentative="1">
+      <w:start w:val="1"/>
+      <w:numFmt w:val="bullet"/>
+      <w:lvlText w:val="o"/>
+      <w:lvlJc w:val="left"/>
+      <w:pPr>
+        <w:ind w:left="1440" w:hanging="360"/>
+      </w:pPr>
+      <w:rPr>
+        <w:rFonts w:ascii="Courier New" w:hAnsi="Courier New" w:cs="Courier New" w:hint="default"/>
+      </w:rPr>
+    </w:lvl>
+    <w:lvl w:ilvl="2" w:tplc="04090005" w:tentative="1">
+      <w:start w:val="1"/>
+      <w:numFmt w:val="bullet"/>
+      <w:lvlText w:val=""/>
+      <w:lvlJc w:val="left"/>
+      <w:pPr>
+        <w:ind w:left="2160" w:hanging="360"/>
+      </w:pPr>
+      <w:rPr>
+        <w:rFonts w:ascii="Wingdings" w:hAnsi="Wingdings" w:hint="default"/>
+      </w:rPr>
+    </w:lvl>
+    <w:lvl w:ilvl="3" w:tplc="04090001" w:tentative="1">
+      <w:start w:val="1"/>
+      <w:numFmt w:val="bullet"/>
+      <w:lvlText w:val=""/>
+      <w:lvlJc w:val="left"/>
+      <w:pPr>
+        <w:ind w:left="2880" w:hanging="360"/>
+      </w:pPr>
+      <w:rPr>
+        <w:rFonts w:ascii="Symbol" w:hAnsi="Symbol" w:hint="default"/>
+      </w:rPr>
+    </w:lvl>
+    <w:lvl w:ilvl="4" w:tplc="04090003" w:tentative="1">
+      <w:start w:val="1"/>
+      <w:numFmt w:val="bullet"/>
+      <w:lvlText w:val="o"/>
+      <w:lvlJc w:val="left"/>
+      <w:pPr>
+        <w:ind w:left="3600" w:hanging="360"/>
+      </w:pPr>
+      <w:rPr>
+        <w:rFonts w:ascii="Courier New" w:hAnsi="Courier New" w:cs="Courier New" w:hint="default"/>
+      </w:rPr>
+    </w:lvl>
+    <w:lvl w:ilvl="5" w:tplc="04090005" w:tentative="1">
+      <w:start w:val="1"/>
+      <w:numFmt w:val="bullet"/>
+      <w:lvlText w:val=""/>
+      <w:lvlJc w:val="left"/>
+      <w:pPr>
+        <w:ind w:left="4320" w:hanging="360"/>
+      </w:pPr>
+      <w:rPr>
+        <w:rFonts w:ascii="Wingdings" w:hAnsi="Wingdings" w:hint="default"/>
+      </w:rPr>
+    </w:lvl>
+    <w:lvl w:ilvl="6" w:tplc="04090001" w:tentative="1">
+      <w:start w:val="1"/>
+      <w:numFmt w:val="bullet"/>
+      <w:lvlText w:val=""/>
+      <w:lvlJc w:val="left"/>
+      <w:pPr>
+        <w:ind w:left="5040" w:hanging="360"/>
+      </w:pPr>
+      <w:rPr>
+        <w:rFonts w:ascii="Symbol" w:hAnsi="Symbol" w:hint="default"/>
+      </w:rPr>
+    </w:lvl>
+    <w:lvl w:ilvl="7" w:tplc="04090003" w:tentative="1">
+      <w:start w:val="1"/>
+      <w:numFmt w:val="bullet"/>
+      <w:lvlText w:val="o"/>
+      <w:lvlJc w:val="left"/>
+      <w:pPr>
+        <w:ind w:left="5760" w:hanging="360"/>
+      </w:pPr>
+      <w:rPr>
+        <w:rFonts w:ascii="Courier New" w:hAnsi="Courier New" w:cs="Courier New" w:hint="default"/>
+      </w:rPr>
+    </w:lvl>
+    <w:lvl w:ilvl="8" w:tplc="04090005" w:tentative="1">
+      <w:start w:val="1"/>
+      <w:numFmt w:val="bullet"/>
+      <w:lvlText w:val=""/>
+      <w:lvlJc w:val="left"/>
+      <w:pPr>
+        <w:ind w:left="6480" w:hanging="360"/>
+      </w:pPr>
+      <w:rPr>
+        <w:rFonts w:ascii="Wingdings" w:hAnsi="Wingdings" w:hint="default"/>
+      </w:rPr>
+    </w:lvl>
+  </w:abstractNum>
+  <w:num w:numId="1">
+    <w:abstractNumId w:val="0"/>
+  </w:num>
+  <w:num w:numId="2">
+    <w:abstractNumId w:val="4"/>
+  </w:num>
+  <w:num w:numId="3">
+    <w:abstractNumId w:val="1"/>
+  </w:num>
+  <w:num w:numId="4">
+    <w:abstractNumId w:val="3"/>
+  </w:num>
+  <w:num w:numId="5">
+    <w:abstractNumId w:val="5"/>
+  </w:num>
+  <w:num w:numId="6">
+    <w:abstractNumId w:val="2"/>
+  </w:num>
+</w:numbering>
 </file>
 
 <file path=word/styles.xml><?xml version="1.0" encoding="utf-8"?>
@@ -4633,6 +8560,27 @@
     <w:name w:val="Normal"/>
     <w:qFormat/>
   </w:style>
+  <w:style w:type="paragraph" w:styleId="Ttulo1">
+    <w:name w:val="heading 1"/>
+    <w:basedOn w:val="Normal"/>
+    <w:next w:val="Normal"/>
+    <w:link w:val="Ttulo1Car"/>
+    <w:uiPriority w:val="9"/>
+    <w:qFormat/>
+    <w:rsid w:val="004F0EFF"/>
+    <w:pPr>
+      <w:keepNext/>
+      <w:keepLines/>
+      <w:spacing w:before="240" w:after="0"/>
+      <w:outlineLvl w:val="0"/>
+    </w:pPr>
+    <w:rPr>
+      <w:rFonts w:asciiTheme="majorHAnsi" w:eastAsiaTheme="majorEastAsia" w:hAnsiTheme="majorHAnsi" w:cstheme="majorBidi"/>
+      <w:color w:val="2E74B5" w:themeColor="accent1" w:themeShade="BF"/>
+      <w:sz w:val="32"/>
+      <w:szCs w:val="32"/>
+    </w:rPr>
+  </w:style>
   <w:style w:type="character" w:default="1" w:styleId="Fuentedeprrafopredeter">
     <w:name w:val="Default Paragraph Font"/>
     <w:uiPriority w:val="1"/>
@@ -4681,6 +8629,65 @@
     <w:rsid w:val="000A6AC7"/>
     <w:rPr>
       <w:rFonts w:eastAsiaTheme="minorEastAsia"/>
+    </w:rPr>
+  </w:style>
+  <w:style w:type="paragraph" w:styleId="Prrafodelista">
+    <w:name w:val="List Paragraph"/>
+    <w:basedOn w:val="Normal"/>
+    <w:uiPriority w:val="34"/>
+    <w:qFormat/>
+    <w:rsid w:val="002B4107"/>
+    <w:pPr>
+      <w:ind w:left="720"/>
+      <w:contextualSpacing/>
+    </w:pPr>
+  </w:style>
+  <w:style w:type="character" w:customStyle="1" w:styleId="Ttulo1Car">
+    <w:name w:val="Título 1 Car"/>
+    <w:basedOn w:val="Fuentedeprrafopredeter"/>
+    <w:link w:val="Ttulo1"/>
+    <w:uiPriority w:val="9"/>
+    <w:rsid w:val="004F0EFF"/>
+    <w:rPr>
+      <w:rFonts w:asciiTheme="majorHAnsi" w:eastAsiaTheme="majorEastAsia" w:hAnsiTheme="majorHAnsi" w:cstheme="majorBidi"/>
+      <w:color w:val="2E74B5" w:themeColor="accent1" w:themeShade="BF"/>
+      <w:sz w:val="32"/>
+      <w:szCs w:val="32"/>
+    </w:rPr>
+  </w:style>
+  <w:style w:type="paragraph" w:styleId="TtuloTDC">
+    <w:name w:val="TOC Heading"/>
+    <w:basedOn w:val="Ttulo1"/>
+    <w:next w:val="Normal"/>
+    <w:uiPriority w:val="39"/>
+    <w:unhideWhenUsed/>
+    <w:qFormat/>
+    <w:rsid w:val="004F0EFF"/>
+    <w:pPr>
+      <w:outlineLvl w:val="9"/>
+    </w:pPr>
+  </w:style>
+  <w:style w:type="paragraph" w:styleId="TDC1">
+    <w:name w:val="toc 1"/>
+    <w:basedOn w:val="Normal"/>
+    <w:next w:val="Normal"/>
+    <w:autoRedefine/>
+    <w:uiPriority w:val="39"/>
+    <w:unhideWhenUsed/>
+    <w:rsid w:val="004F0EFF"/>
+    <w:pPr>
+      <w:spacing w:after="100"/>
+    </w:pPr>
+  </w:style>
+  <w:style w:type="character" w:styleId="Hipervnculo">
+    <w:name w:val="Hyperlink"/>
+    <w:basedOn w:val="Fuentedeprrafopredeter"/>
+    <w:uiPriority w:val="99"/>
+    <w:unhideWhenUsed/>
+    <w:rsid w:val="004F0EFF"/>
+    <w:rPr>
+      <w:color w:val="0563C1" w:themeColor="hyperlink"/>
+      <w:u w:val="single"/>
     </w:rPr>
   </w:style>
 </w:styles>
@@ -4945,4 +8952,35 @@
     </a:ext>
   </a:extLst>
 </a:theme>
+</file>
+
+<file path=customXml/item1.xml><?xml version="1.0" encoding="utf-8"?>
+<CoverPageProperties xmlns="http://schemas.microsoft.com/office/2006/coverPageProps">
+  <PublishDate>2021-01-07T00:00:00</PublishDate>
+  <Abstract/>
+  <CompanyAddress/>
+  <CompanyPhone/>
+  <CompanyFax/>
+  <CompanyEmail/>
+</CoverPageProperties>
+</file>
+
+<file path=customXml/item2.xml><?xml version="1.0" encoding="utf-8"?>
+<b:Sources xmlns:b="http://schemas.openxmlformats.org/officeDocument/2006/bibliography" xmlns="http://schemas.openxmlformats.org/officeDocument/2006/bibliography" SelectedStyle="\APASixthEditionOfficeOnline.xsl" StyleName="APA" Version="6"/>
+</file>
+
+<file path=customXml/itemProps1.xml><?xml version="1.0" encoding="utf-8"?>
+<ds:datastoreItem xmlns:ds="http://schemas.openxmlformats.org/officeDocument/2006/customXml" ds:itemID="{55AF091B-3C7A-41E3-B477-F2FDAA23CFDA}">
+  <ds:schemaRefs>
+    <ds:schemaRef ds:uri="http://schemas.microsoft.com/office/2006/coverPageProps"/>
+  </ds:schemaRefs>
+</ds:datastoreItem>
+</file>
+
+<file path=customXml/itemProps2.xml><?xml version="1.0" encoding="utf-8"?>
+<ds:datastoreItem xmlns:ds="http://schemas.openxmlformats.org/officeDocument/2006/customXml" ds:itemID="{A9495953-6537-4D51-94FB-9C8B712C631C}">
+  <ds:schemaRefs>
+    <ds:schemaRef ds:uri="http://schemas.openxmlformats.org/officeDocument/2006/bibliography"/>
+  </ds:schemaRefs>
+</ds:datastoreItem>
 </file>
</xml_diff>